<commit_message>
updated knowledgebase and prompt
</commit_message>
<xml_diff>
--- a/src/knowledge.docx
+++ b/src/knowledge.docx
@@ -4,6 +4,73 @@
   <w:body>
     <w:p>
       <w:pPr>
+        <w:pStyle w:val="Title"/>
+        <w:jc w:val="center"/>
+        <w:rPr>
+          <w:rFonts w:ascii="Arial" w:cs="Arial" w:eastAsia="Arial" w:hAnsi="Arial"/>
+          <w:sz w:val="52"/>
+          <w:szCs w:val="52"/>
+        </w:rPr>
+      </w:pPr>
+      <w:bookmarkStart w:colFirst="0" w:colLast="0" w:name="_heading=h.n1zr5wmegsj1" w:id="0"/>
+      <w:bookmarkEnd w:id="0"/>
+      <w:r>
+        <w:rPr>
+          <w:rFonts w:ascii="Arial" w:cs="Arial" w:eastAsia="Arial" w:hAnsi="Arial"/>
+          <w:sz w:val="52"/>
+          <w:szCs w:val="52"/>
+          <w:rtl w:val="0"/>
+        </w:rPr>
+        <w:t xml:space="preserve">CDZ Solutions SaaS and AI Solutions Development Guide</w:t>
+      </w:r>
+    </w:p>
+    <w:p>
+      <w:pPr>
+        <w:rPr/>
+      </w:pPr>
+      <w:r>
+        <w:rPr>
+          <w:rtl w:val="0"/>
+        </w:rPr>
+      </w:r>
+    </w:p>
+    <w:p>
+      <w:pPr>
+        <w:pStyle w:val="Heading1"/>
+        <w:rPr>
+          <w:rFonts w:ascii="Arial" w:cs="Arial" w:eastAsia="Arial" w:hAnsi="Arial"/>
+          <w:sz w:val="40"/>
+          <w:szCs w:val="40"/>
+        </w:rPr>
+      </w:pPr>
+      <w:bookmarkStart w:colFirst="0" w:colLast="0" w:name="_heading=h.dbf6odnogr6a" w:id="1"/>
+      <w:bookmarkEnd w:id="1"/>
+      <w:r>
+        <w:rPr>
+          <w:rFonts w:ascii="Arial" w:cs="Arial" w:eastAsia="Arial" w:hAnsi="Arial"/>
+          <w:sz w:val="40"/>
+          <w:szCs w:val="40"/>
+          <w:rtl w:val="0"/>
+        </w:rPr>
+        <w:t xml:space="preserve">1. Introduction</w:t>
+      </w:r>
+    </w:p>
+    <w:p>
+      <w:pPr>
+        <w:rPr>
+          <w:rFonts w:ascii="Arial" w:cs="Arial" w:eastAsia="Arial" w:hAnsi="Arial"/>
+        </w:rPr>
+      </w:pPr>
+      <w:r>
+        <w:rPr>
+          <w:rFonts w:ascii="Arial" w:cs="Arial" w:eastAsia="Arial" w:hAnsi="Arial"/>
+          <w:rtl w:val="0"/>
+        </w:rPr>
+        <w:t xml:space="preserve">Welcome to the CDZ Solutions SaaS and AI Solutions Development Guide! This guide focuses on our Software-as-a-Service (SaaS) offerings, specifically tailored for startups and established companies looking to harness the transformative power of digital technologies. As a business owner, you are on the cusp of innovation, where customized SaaS and AI solutions can significantly streamline your operations and amplify your market presence.</w:t>
+      </w:r>
+    </w:p>
+    <w:p>
+      <w:pPr>
         <w:rPr>
           <w:rFonts w:ascii="Arial" w:cs="Arial" w:eastAsia="Arial" w:hAnsi="Arial"/>
           <w:sz w:val="29"/>
@@ -12,12 +79,92 @@
       </w:pPr>
       <w:r>
         <w:rPr>
+          <w:rtl w:val="0"/>
+        </w:rPr>
+      </w:r>
+    </w:p>
+    <w:p>
+      <w:pPr>
+        <w:pStyle w:val="Heading2"/>
+        <w:rPr>
+          <w:rFonts w:ascii="Arial" w:cs="Arial" w:eastAsia="Arial" w:hAnsi="Arial"/>
+          <w:sz w:val="28"/>
+          <w:szCs w:val="28"/>
+        </w:rPr>
+      </w:pPr>
+      <w:bookmarkStart w:colFirst="0" w:colLast="0" w:name="_heading=h.riugrgffl2ha" w:id="2"/>
+      <w:bookmarkEnd w:id="2"/>
+      <w:r>
+        <w:rPr>
+          <w:rFonts w:ascii="Arial" w:cs="Arial" w:eastAsia="Arial" w:hAnsi="Arial"/>
+          <w:sz w:val="28"/>
+          <w:szCs w:val="28"/>
+          <w:rtl w:val="0"/>
+        </w:rPr>
+        <w:t xml:space="preserve">Understanding SaaS:</w:t>
+      </w:r>
+    </w:p>
+    <w:p>
+      <w:pPr>
+        <w:rPr>
+          <w:rFonts w:ascii="Arial" w:cs="Arial" w:eastAsia="Arial" w:hAnsi="Arial"/>
+        </w:rPr>
+      </w:pPr>
+      <w:r>
+        <w:rPr>
+          <w:rFonts w:ascii="Arial" w:cs="Arial" w:eastAsia="Arial" w:hAnsi="Arial"/>
+          <w:rtl w:val="0"/>
+        </w:rPr>
+        <w:t xml:space="preserve">Software as a Service (SaaS) provides access to applications hosted on a cloud infrastructure, accessible from any internet-connected device. This model eliminates the need for internal hardware and minimizes software maintenance by shifting these responsibilities to specialized providers like us. Our SaaS solutions are ideal for businesses seeking scalable, accessible, and cost-effective software options.</w:t>
+      </w:r>
+    </w:p>
+    <w:p>
+      <w:pPr>
+        <w:rPr>
           <w:rFonts w:ascii="Arial" w:cs="Arial" w:eastAsia="Arial" w:hAnsi="Arial"/>
           <w:sz w:val="29"/>
           <w:szCs w:val="29"/>
-          <w:rtl w:val="0"/>
-        </w:rPr>
-        <w:t xml:space="preserve">Section 1: Introduction</w:t>
+        </w:rPr>
+      </w:pPr>
+      <w:r>
+        <w:rPr>
+          <w:rtl w:val="0"/>
+        </w:rPr>
+      </w:r>
+    </w:p>
+    <w:p>
+      <w:pPr>
+        <w:pStyle w:val="Heading2"/>
+        <w:rPr>
+          <w:rFonts w:ascii="Arial" w:cs="Arial" w:eastAsia="Arial" w:hAnsi="Arial"/>
+          <w:sz w:val="28"/>
+          <w:szCs w:val="28"/>
+        </w:rPr>
+      </w:pPr>
+      <w:bookmarkStart w:colFirst="0" w:colLast="0" w:name="_heading=h.5s0k6ady4gv5" w:id="3"/>
+      <w:bookmarkEnd w:id="3"/>
+      <w:r>
+        <w:rPr>
+          <w:rFonts w:ascii="Arial" w:cs="Arial" w:eastAsia="Arial" w:hAnsi="Arial"/>
+          <w:sz w:val="28"/>
+          <w:szCs w:val="28"/>
+          <w:rtl w:val="0"/>
+        </w:rPr>
+        <w:t xml:space="preserve">Understanding AI:</w:t>
+      </w:r>
+    </w:p>
+    <w:p>
+      <w:pPr>
+        <w:rPr>
+          <w:rFonts w:ascii="Arial" w:cs="Arial" w:eastAsia="Arial" w:hAnsi="Arial"/>
+        </w:rPr>
+      </w:pPr>
+      <w:r>
+        <w:rPr>
+          <w:rFonts w:ascii="Arial" w:cs="Arial" w:eastAsia="Arial" w:hAnsi="Arial"/>
+          <w:rtl w:val="0"/>
+        </w:rPr>
+        <w:t xml:space="preserve">Artificial Intelligence (AI) encompasses a range of technologies, including machine learning, natural language processing, and predictive analytics, that empower businesses to automate routine tasks, enhance decision-making, and innovate services. AI tools analyze large volumes of data to provide insights, automate complex processes, and optimize both customer interactions and backend operations. The integration of AI can lead to significant time and cost savings, making it a critical asset for businesses aiming to remain competitive in a rapidly evolving marketplace.</w:t>
       </w:r>
     </w:p>
     <w:p>
@@ -30,16 +177,203 @@
       </w:pPr>
       <w:r>
         <w:rPr>
+          <w:rtl w:val="0"/>
+        </w:rPr>
+      </w:r>
+    </w:p>
+    <w:p>
+      <w:pPr>
+        <w:pStyle w:val="Heading2"/>
+        <w:rPr>
+          <w:rFonts w:ascii="Arial" w:cs="Arial" w:eastAsia="Arial" w:hAnsi="Arial"/>
+          <w:sz w:val="28"/>
+          <w:szCs w:val="28"/>
+        </w:rPr>
+      </w:pPr>
+      <w:bookmarkStart w:colFirst="0" w:colLast="0" w:name="_heading=h.o99hrx6fozxe" w:id="4"/>
+      <w:bookmarkEnd w:id="4"/>
+      <w:r>
+        <w:rPr>
+          <w:rFonts w:ascii="Arial" w:cs="Arial" w:eastAsia="Arial" w:hAnsi="Arial"/>
+          <w:sz w:val="28"/>
+          <w:szCs w:val="28"/>
+          <w:rtl w:val="0"/>
+        </w:rPr>
+        <w:t xml:space="preserve">The Importance of SaaS for Modern Businesses:</w:t>
+      </w:r>
+    </w:p>
+    <w:p>
+      <w:pPr>
+        <w:rPr>
+          <w:rFonts w:ascii="Arial" w:cs="Arial" w:eastAsia="Arial" w:hAnsi="Arial"/>
+        </w:rPr>
+      </w:pPr>
+      <w:r>
+        <w:rPr>
+          <w:rFonts w:ascii="Arial" w:cs="Arial" w:eastAsia="Arial" w:hAnsi="Arial"/>
+          <w:rtl w:val="0"/>
+        </w:rPr>
+        <w:t xml:space="preserve">SaaS solutions reduce IT costs, enhance flexibility, and support remote workforces. They ensure that businesses have access to the latest updates and features without additional charges, maintaining a competitive edge.</w:t>
+      </w:r>
+    </w:p>
+    <w:p>
+      <w:pPr>
+        <w:rPr>
           <w:rFonts w:ascii="Arial" w:cs="Arial" w:eastAsia="Arial" w:hAnsi="Arial"/>
           <w:sz w:val="29"/>
           <w:szCs w:val="29"/>
-          <w:rtl w:val="0"/>
-        </w:rPr>
-        <w:t xml:space="preserve">Welcome to the CDZ Solutions SaaS Development Guide!</w:t>
-      </w:r>
-    </w:p>
-    <w:p>
-      <w:pPr>
+        </w:rPr>
+      </w:pPr>
+      <w:r>
+        <w:rPr>
+          <w:rtl w:val="0"/>
+        </w:rPr>
+      </w:r>
+    </w:p>
+    <w:p>
+      <w:pPr>
+        <w:pStyle w:val="Heading2"/>
+        <w:rPr>
+          <w:rFonts w:ascii="Arial" w:cs="Arial" w:eastAsia="Arial" w:hAnsi="Arial"/>
+          <w:sz w:val="28"/>
+          <w:szCs w:val="28"/>
+        </w:rPr>
+      </w:pPr>
+      <w:bookmarkStart w:colFirst="0" w:colLast="0" w:name="_heading=h.zcocid3uc3su" w:id="5"/>
+      <w:bookmarkEnd w:id="5"/>
+      <w:r>
+        <w:rPr>
+          <w:rFonts w:ascii="Arial" w:cs="Arial" w:eastAsia="Arial" w:hAnsi="Arial"/>
+          <w:sz w:val="28"/>
+          <w:szCs w:val="28"/>
+          <w:rtl w:val="0"/>
+        </w:rPr>
+        <w:t xml:space="preserve">Why Consider SaaS for Your Business?</w:t>
+      </w:r>
+    </w:p>
+    <w:p>
+      <w:pPr>
+        <w:rPr>
+          <w:rFonts w:ascii="Arial" w:cs="Arial" w:eastAsia="Arial" w:hAnsi="Arial"/>
+        </w:rPr>
+      </w:pPr>
+      <w:r>
+        <w:rPr>
+          <w:rtl w:val="0"/>
+        </w:rPr>
+      </w:r>
+    </w:p>
+    <w:p>
+      <w:pPr>
+        <w:numPr>
+          <w:ilvl w:val="0"/>
+          <w:numId w:val="1"/>
+        </w:numPr>
+        <w:ind w:left="720" w:hanging="360"/>
+        <w:rPr>
+          <w:rFonts w:ascii="Arial" w:cs="Arial" w:eastAsia="Arial" w:hAnsi="Arial"/>
+        </w:rPr>
+      </w:pPr>
+      <w:r>
+        <w:rPr>
+          <w:rFonts w:ascii="Arial" w:cs="Arial" w:eastAsia="Arial" w:hAnsi="Arial"/>
+          <w:b w:val="1"/>
+          <w:rtl w:val="0"/>
+        </w:rPr>
+        <w:t xml:space="preserve">Cost Efficiency:</w:t>
+      </w:r>
+      <w:r>
+        <w:rPr>
+          <w:rFonts w:ascii="Arial" w:cs="Arial" w:eastAsia="Arial" w:hAnsi="Arial"/>
+          <w:rtl w:val="0"/>
+        </w:rPr>
+        <w:t xml:space="preserve"> Drastically lower upfront costs as purchasing hardware or licensing software is unnecessary.</w:t>
+      </w:r>
+    </w:p>
+    <w:p>
+      <w:pPr>
+        <w:numPr>
+          <w:ilvl w:val="0"/>
+          <w:numId w:val="1"/>
+        </w:numPr>
+        <w:ind w:left="720" w:hanging="360"/>
+        <w:rPr>
+          <w:rFonts w:ascii="Arial" w:cs="Arial" w:eastAsia="Arial" w:hAnsi="Arial"/>
+        </w:rPr>
+      </w:pPr>
+      <w:r>
+        <w:rPr>
+          <w:rFonts w:ascii="Arial" w:cs="Arial" w:eastAsia="Arial" w:hAnsi="Arial"/>
+          <w:b w:val="1"/>
+          <w:rtl w:val="0"/>
+        </w:rPr>
+        <w:t xml:space="preserve">Scalability:</w:t>
+      </w:r>
+      <w:r>
+        <w:rPr>
+          <w:rFonts w:ascii="Arial" w:cs="Arial" w:eastAsia="Arial" w:hAnsi="Arial"/>
+          <w:rtl w:val="0"/>
+        </w:rPr>
+        <w:t xml:space="preserve"> Adjust your usage plan based on business needs without investing in new hardware.</w:t>
+      </w:r>
+    </w:p>
+    <w:p>
+      <w:pPr>
+        <w:numPr>
+          <w:ilvl w:val="0"/>
+          <w:numId w:val="1"/>
+        </w:numPr>
+        <w:ind w:left="720" w:hanging="360"/>
+        <w:rPr>
+          <w:rFonts w:ascii="Arial" w:cs="Arial" w:eastAsia="Arial" w:hAnsi="Arial"/>
+        </w:rPr>
+      </w:pPr>
+      <w:r>
+        <w:rPr>
+          <w:rFonts w:ascii="Arial" w:cs="Arial" w:eastAsia="Arial" w:hAnsi="Arial"/>
+          <w:b w:val="1"/>
+          <w:rtl w:val="0"/>
+        </w:rPr>
+        <w:t xml:space="preserve">Integration and Accessibility:</w:t>
+      </w:r>
+      <w:r>
+        <w:rPr>
+          <w:rFonts w:ascii="Arial" w:cs="Arial" w:eastAsia="Arial" w:hAnsi="Arial"/>
+          <w:rtl w:val="0"/>
+        </w:rPr>
+        <w:t xml:space="preserve"> Facilitates seamless integration with other services and is accessible from anywhere, which promotes efficiency and collaboration.</w:t>
+      </w:r>
+    </w:p>
+    <w:p>
+      <w:pPr>
+        <w:numPr>
+          <w:ilvl w:val="0"/>
+          <w:numId w:val="1"/>
+        </w:numPr>
+        <w:ind w:left="720" w:hanging="360"/>
+        <w:rPr>
+          <w:rFonts w:ascii="Arial" w:cs="Arial" w:eastAsia="Arial" w:hAnsi="Arial"/>
+        </w:rPr>
+      </w:pPr>
+      <w:r>
+        <w:rPr>
+          <w:rFonts w:ascii="Arial" w:cs="Arial" w:eastAsia="Arial" w:hAnsi="Arial"/>
+          <w:b w:val="1"/>
+          <w:rtl w:val="0"/>
+        </w:rPr>
+        <w:t xml:space="preserve">Security and Compliance:</w:t>
+      </w:r>
+      <w:r>
+        <w:rPr>
+          <w:rFonts w:ascii="Arial" w:cs="Arial" w:eastAsia="Arial" w:hAnsi="Arial"/>
+          <w:rtl w:val="0"/>
+        </w:rPr>
+        <w:t xml:space="preserve"> We manage security, backups, and maintenance, ensuring that you meet the latest regulations and security standards.</w:t>
+      </w:r>
+    </w:p>
+    <w:p>
+      <w:pPr>
+        <w:ind w:left="720" w:firstLine="0"/>
         <w:rPr>
           <w:rFonts w:ascii="Arial" w:cs="Arial" w:eastAsia="Arial" w:hAnsi="Arial"/>
           <w:sz w:val="29"/>
@@ -48,16 +382,196 @@
       </w:pPr>
       <w:r>
         <w:rPr>
+          <w:rtl w:val="0"/>
+        </w:rPr>
+      </w:r>
+    </w:p>
+    <w:p>
+      <w:pPr>
+        <w:rPr>
+          <w:rFonts w:ascii="Arial" w:cs="Arial" w:eastAsia="Arial" w:hAnsi="Arial"/>
+        </w:rPr>
+      </w:pPr>
+      <w:r>
+        <w:rPr>
+          <w:rFonts w:ascii="Arial" w:cs="Arial" w:eastAsia="Arial" w:hAnsi="Arial"/>
+          <w:rtl w:val="0"/>
+        </w:rPr>
+        <w:t xml:space="preserve">In addition to SaaS, CDZ Solutions provides cutting-edge AI solutions designed to optimize operations and drive innovation. Our AI solutions leverage machine learning, natural language processing, and predictive analytics to deliver intelligent insights and automate complex processes.</w:t>
+      </w:r>
+    </w:p>
+    <w:p>
+      <w:pPr>
+        <w:rPr>
           <w:rFonts w:ascii="Arial" w:cs="Arial" w:eastAsia="Arial" w:hAnsi="Arial"/>
           <w:sz w:val="29"/>
           <w:szCs w:val="29"/>
-          <w:rtl w:val="0"/>
-        </w:rPr>
-        <w:t xml:space="preserve">In this guide, we embark on a detailed exploration of the transformative power of software-as-a-service (SaaS) solutions, specifically designed for startups and established companies aiming to leverage technology for growth and efficiency. As a business owner, you stand at the threshold of digital innovation, where tailored SaaS solutions can significantly streamline your operations and boost your market presence.</w:t>
-      </w:r>
-    </w:p>
-    <w:p>
-      <w:pPr>
+        </w:rPr>
+      </w:pPr>
+      <w:r>
+        <w:rPr>
+          <w:rtl w:val="0"/>
+        </w:rPr>
+      </w:r>
+    </w:p>
+    <w:p>
+      <w:pPr>
+        <w:pStyle w:val="Heading1"/>
+        <w:rPr>
+          <w:rFonts w:ascii="Arial" w:cs="Arial" w:eastAsia="Arial" w:hAnsi="Arial"/>
+          <w:sz w:val="40"/>
+          <w:szCs w:val="40"/>
+        </w:rPr>
+      </w:pPr>
+      <w:bookmarkStart w:colFirst="0" w:colLast="0" w:name="_heading=h.qu40264shr30" w:id="6"/>
+      <w:bookmarkEnd w:id="6"/>
+      <w:r>
+        <w:rPr>
+          <w:rFonts w:ascii="Arial" w:cs="Arial" w:eastAsia="Arial" w:hAnsi="Arial"/>
+          <w:sz w:val="40"/>
+          <w:szCs w:val="40"/>
+          <w:rtl w:val="0"/>
+        </w:rPr>
+        <w:t xml:space="preserve">2. Evaluating Your SaaS and AI Needs</w:t>
+      </w:r>
+    </w:p>
+    <w:p>
+      <w:pPr>
+        <w:rPr>
+          <w:rFonts w:ascii="Arial" w:cs="Arial" w:eastAsia="Arial" w:hAnsi="Arial"/>
+        </w:rPr>
+      </w:pPr>
+      <w:r>
+        <w:rPr>
+          <w:rFonts w:ascii="Arial" w:cs="Arial" w:eastAsia="Arial" w:hAnsi="Arial"/>
+          <w:rtl w:val="0"/>
+        </w:rPr>
+        <w:t xml:space="preserve">Before diving into SaaS and AI development, it's essential to understand your specific business needs. This understanding will guide the development of solutions that enhance operational efficiency and growth:</w:t>
+      </w:r>
+    </w:p>
+    <w:p>
+      <w:pPr>
+        <w:rPr>
+          <w:rFonts w:ascii="Arial" w:cs="Arial" w:eastAsia="Arial" w:hAnsi="Arial"/>
+        </w:rPr>
+      </w:pPr>
+      <w:r>
+        <w:rPr>
+          <w:rtl w:val="0"/>
+        </w:rPr>
+      </w:r>
+    </w:p>
+    <w:p>
+      <w:pPr>
+        <w:numPr>
+          <w:ilvl w:val="0"/>
+          <w:numId w:val="3"/>
+        </w:numPr>
+        <w:ind w:left="720" w:hanging="360"/>
+        <w:rPr>
+          <w:rFonts w:ascii="Arial" w:cs="Arial" w:eastAsia="Arial" w:hAnsi="Arial"/>
+        </w:rPr>
+      </w:pPr>
+      <w:r>
+        <w:rPr>
+          <w:rFonts w:ascii="Arial" w:cs="Arial" w:eastAsia="Arial" w:hAnsi="Arial"/>
+          <w:b w:val="1"/>
+          <w:rtl w:val="0"/>
+        </w:rPr>
+        <w:t xml:space="preserve">Business Process Analysis:</w:t>
+      </w:r>
+      <w:r>
+        <w:rPr>
+          <w:rFonts w:ascii="Arial" w:cs="Arial" w:eastAsia="Arial" w:hAnsi="Arial"/>
+          <w:rtl w:val="0"/>
+        </w:rPr>
+        <w:t xml:space="preserve"> Identify areas within your operations that can benefit from automation or enhanced data analysis using AI technologies.</w:t>
+      </w:r>
+    </w:p>
+    <w:p>
+      <w:pPr>
+        <w:numPr>
+          <w:ilvl w:val="0"/>
+          <w:numId w:val="3"/>
+        </w:numPr>
+        <w:ind w:left="720" w:hanging="360"/>
+        <w:rPr>
+          <w:rFonts w:ascii="Arial" w:cs="Arial" w:eastAsia="Arial" w:hAnsi="Arial"/>
+        </w:rPr>
+      </w:pPr>
+      <w:r>
+        <w:rPr>
+          <w:rFonts w:ascii="Arial" w:cs="Arial" w:eastAsia="Arial" w:hAnsi="Arial"/>
+          <w:b w:val="1"/>
+          <w:rtl w:val="0"/>
+        </w:rPr>
+        <w:t xml:space="preserve">IT Infrastructure Assessment:</w:t>
+      </w:r>
+      <w:r>
+        <w:rPr>
+          <w:rFonts w:ascii="Arial" w:cs="Arial" w:eastAsia="Arial" w:hAnsi="Arial"/>
+          <w:rtl w:val="0"/>
+        </w:rPr>
+        <w:t xml:space="preserve"> Ensure your current setup can integrate with advanced SaaS and AI solutions, considering cloud compatibility and scalability.</w:t>
+      </w:r>
+    </w:p>
+    <w:p>
+      <w:pPr>
+        <w:numPr>
+          <w:ilvl w:val="0"/>
+          <w:numId w:val="3"/>
+        </w:numPr>
+        <w:ind w:left="720" w:hanging="360"/>
+        <w:rPr>
+          <w:rFonts w:ascii="Arial" w:cs="Arial" w:eastAsia="Arial" w:hAnsi="Arial"/>
+        </w:rPr>
+      </w:pPr>
+      <w:r>
+        <w:rPr>
+          <w:rFonts w:ascii="Arial" w:cs="Arial" w:eastAsia="Arial" w:hAnsi="Arial"/>
+          <w:b w:val="1"/>
+          <w:rtl w:val="0"/>
+        </w:rPr>
+        <w:t xml:space="preserve">Security and Compliance Needs:</w:t>
+      </w:r>
+      <w:r>
+        <w:rPr>
+          <w:rFonts w:ascii="Arial" w:cs="Arial" w:eastAsia="Arial" w:hAnsi="Arial"/>
+          <w:rtl w:val="0"/>
+        </w:rPr>
+        <w:t xml:space="preserve"> Assess your data security requirements and regulatory compliance standards that your AI and SaaS solutions must fulfill.</w:t>
+      </w:r>
+    </w:p>
+    <w:p>
+      <w:pPr>
+        <w:numPr>
+          <w:ilvl w:val="0"/>
+          <w:numId w:val="3"/>
+        </w:numPr>
+        <w:ind w:left="720" w:hanging="360"/>
+        <w:rPr>
+          <w:rFonts w:ascii="Arial" w:cs="Arial" w:eastAsia="Arial" w:hAnsi="Arial"/>
+        </w:rPr>
+      </w:pPr>
+      <w:r>
+        <w:rPr>
+          <w:rFonts w:ascii="Arial" w:cs="Arial" w:eastAsia="Arial" w:hAnsi="Arial"/>
+          <w:b w:val="1"/>
+          <w:rtl w:val="0"/>
+        </w:rPr>
+        <w:t xml:space="preserve">Scalability and Flexibility:</w:t>
+      </w:r>
+      <w:r>
+        <w:rPr>
+          <w:rFonts w:ascii="Arial" w:cs="Arial" w:eastAsia="Arial" w:hAnsi="Arial"/>
+          <w:rtl w:val="0"/>
+        </w:rPr>
+        <w:t xml:space="preserve"> Project your business growth to ensure your chosen solutions can adapt and scale as needed.</w:t>
+      </w:r>
+    </w:p>
+    <w:p>
+      <w:pPr>
+        <w:ind w:left="720" w:firstLine="0"/>
         <w:rPr>
           <w:rFonts w:ascii="Arial" w:cs="Arial" w:eastAsia="Arial" w:hAnsi="Arial"/>
           <w:sz w:val="29"/>
@@ -72,6 +586,161 @@
     </w:p>
     <w:p>
       <w:pPr>
+        <w:pStyle w:val="Heading1"/>
+        <w:rPr>
+          <w:rFonts w:ascii="Arial" w:cs="Arial" w:eastAsia="Arial" w:hAnsi="Arial"/>
+          <w:sz w:val="40"/>
+          <w:szCs w:val="40"/>
+        </w:rPr>
+      </w:pPr>
+      <w:bookmarkStart w:colFirst="0" w:colLast="0" w:name="_heading=h.39qrzyyro20m" w:id="7"/>
+      <w:bookmarkEnd w:id="7"/>
+      <w:r>
+        <w:rPr>
+          <w:rFonts w:ascii="Arial" w:cs="Arial" w:eastAsia="Arial" w:hAnsi="Arial"/>
+          <w:sz w:val="40"/>
+          <w:szCs w:val="40"/>
+          <w:rtl w:val="0"/>
+        </w:rPr>
+        <w:t xml:space="preserve">3. Our SaaS and AI Development Process</w:t>
+      </w:r>
+    </w:p>
+    <w:p>
+      <w:pPr>
+        <w:rPr>
+          <w:rFonts w:ascii="Arial" w:cs="Arial" w:eastAsia="Arial" w:hAnsi="Arial"/>
+        </w:rPr>
+      </w:pPr>
+      <w:r>
+        <w:rPr>
+          <w:rFonts w:ascii="Arial" w:cs="Arial" w:eastAsia="Arial" w:hAnsi="Arial"/>
+          <w:rtl w:val="0"/>
+        </w:rPr>
+        <w:t xml:space="preserve">Our structured development process ensures that both SaaS and AI solutions are delivered efficiently and effectively:</w:t>
+      </w:r>
+    </w:p>
+    <w:p>
+      <w:pPr>
+        <w:rPr>
+          <w:rFonts w:ascii="Arial" w:cs="Arial" w:eastAsia="Arial" w:hAnsi="Arial"/>
+        </w:rPr>
+      </w:pPr>
+      <w:r>
+        <w:rPr>
+          <w:rtl w:val="0"/>
+        </w:rPr>
+      </w:r>
+    </w:p>
+    <w:p>
+      <w:pPr>
+        <w:numPr>
+          <w:ilvl w:val="0"/>
+          <w:numId w:val="2"/>
+        </w:numPr>
+        <w:ind w:left="720" w:hanging="360"/>
+        <w:rPr>
+          <w:rFonts w:ascii="Arial" w:cs="Arial" w:eastAsia="Arial" w:hAnsi="Arial"/>
+        </w:rPr>
+      </w:pPr>
+      <w:r>
+        <w:rPr>
+          <w:rFonts w:ascii="Arial" w:cs="Arial" w:eastAsia="Arial" w:hAnsi="Arial"/>
+          <w:b w:val="1"/>
+          <w:rtl w:val="0"/>
+        </w:rPr>
+        <w:t xml:space="preserve">Onboarding:</w:t>
+      </w:r>
+      <w:r>
+        <w:rPr>
+          <w:rFonts w:ascii="Arial" w:cs="Arial" w:eastAsia="Arial" w:hAnsi="Arial"/>
+          <w:rtl w:val="0"/>
+        </w:rPr>
+        <w:t xml:space="preserve"> Understand your business goals, target audience, and challenges. This phase includes detailed discussions to align our solutions with your objectives.</w:t>
+      </w:r>
+    </w:p>
+    <w:p>
+      <w:pPr>
+        <w:numPr>
+          <w:ilvl w:val="0"/>
+          <w:numId w:val="2"/>
+        </w:numPr>
+        <w:ind w:left="720" w:hanging="360"/>
+        <w:rPr>
+          <w:rFonts w:ascii="Arial" w:cs="Arial" w:eastAsia="Arial" w:hAnsi="Arial"/>
+        </w:rPr>
+      </w:pPr>
+      <w:r>
+        <w:rPr>
+          <w:rFonts w:ascii="Arial" w:cs="Arial" w:eastAsia="Arial" w:hAnsi="Arial"/>
+          <w:b w:val="1"/>
+          <w:rtl w:val="0"/>
+        </w:rPr>
+        <w:t xml:space="preserve">Vision &amp; Planning:</w:t>
+      </w:r>
+      <w:r>
+        <w:rPr>
+          <w:rFonts w:ascii="Arial" w:cs="Arial" w:eastAsia="Arial" w:hAnsi="Arial"/>
+          <w:rtl w:val="0"/>
+        </w:rPr>
+        <w:t xml:space="preserve"> Develop a strategic roadmap based on the onboarding results, defining the software's functionality, architecture, and user experience.</w:t>
+      </w:r>
+    </w:p>
+    <w:p>
+      <w:pPr>
+        <w:numPr>
+          <w:ilvl w:val="0"/>
+          <w:numId w:val="2"/>
+        </w:numPr>
+        <w:ind w:left="720" w:hanging="360"/>
+        <w:rPr>
+          <w:rFonts w:ascii="Arial" w:cs="Arial" w:eastAsia="Arial" w:hAnsi="Arial"/>
+        </w:rPr>
+      </w:pPr>
+      <w:r>
+        <w:rPr>
+          <w:rFonts w:ascii="Arial" w:cs="Arial" w:eastAsia="Arial" w:hAnsi="Arial"/>
+          <w:b w:val="1"/>
+          <w:rtl w:val="0"/>
+        </w:rPr>
+        <w:t xml:space="preserve">Building:</w:t>
+      </w:r>
+      <w:r>
+        <w:rPr>
+          <w:rFonts w:ascii="Arial" w:cs="Arial" w:eastAsia="Arial" w:hAnsi="Arial"/>
+          <w:rtl w:val="0"/>
+        </w:rPr>
+        <w:t xml:space="preserve"> Transition to developing the technical components, focusing on secure, scalable databases and intuitive interfaces.</w:t>
+      </w:r>
+    </w:p>
+    <w:p>
+      <w:pPr>
+        <w:numPr>
+          <w:ilvl w:val="0"/>
+          <w:numId w:val="2"/>
+        </w:numPr>
+        <w:ind w:left="720" w:hanging="360"/>
+        <w:rPr>
+          <w:rFonts w:ascii="Arial" w:cs="Arial" w:eastAsia="Arial" w:hAnsi="Arial"/>
+        </w:rPr>
+      </w:pPr>
+      <w:r>
+        <w:rPr>
+          <w:rFonts w:ascii="Arial" w:cs="Arial" w:eastAsia="Arial" w:hAnsi="Arial"/>
+          <w:b w:val="1"/>
+          <w:rtl w:val="0"/>
+        </w:rPr>
+        <w:t xml:space="preserve">Scaling:</w:t>
+      </w:r>
+      <w:r>
+        <w:rPr>
+          <w:rFonts w:ascii="Arial" w:cs="Arial" w:eastAsia="Arial" w:hAnsi="Arial"/>
+          <w:rtl w:val="0"/>
+        </w:rPr>
+        <w:t xml:space="preserve"> Support your market entry and growth with tailored marketing strategies and scalability plans.</w:t>
+      </w:r>
+    </w:p>
+    <w:p>
+      <w:pPr>
         <w:rPr>
           <w:rFonts w:ascii="Arial" w:cs="Arial" w:eastAsia="Arial" w:hAnsi="Arial"/>
           <w:sz w:val="29"/>
@@ -80,12 +749,160 @@
       </w:pPr>
       <w:r>
         <w:rPr>
+          <w:rtl w:val="0"/>
+        </w:rPr>
+      </w:r>
+    </w:p>
+    <w:p>
+      <w:pPr>
+        <w:pStyle w:val="Heading1"/>
+        <w:rPr>
+          <w:rFonts w:ascii="Arial" w:cs="Arial" w:eastAsia="Arial" w:hAnsi="Arial"/>
+          <w:sz w:val="40"/>
+          <w:szCs w:val="40"/>
+        </w:rPr>
+      </w:pPr>
+      <w:bookmarkStart w:colFirst="0" w:colLast="0" w:name="_heading=h.5nq5coi7kqne" w:id="8"/>
+      <w:bookmarkEnd w:id="8"/>
+      <w:r>
+        <w:rPr>
+          <w:rFonts w:ascii="Arial" w:cs="Arial" w:eastAsia="Arial" w:hAnsi="Arial"/>
+          <w:sz w:val="40"/>
+          <w:szCs w:val="40"/>
+          <w:rtl w:val="0"/>
+        </w:rPr>
+        <w:t xml:space="preserve">4. Why Choose CDZ Solutions?</w:t>
+      </w:r>
+    </w:p>
+    <w:p>
+      <w:pPr>
+        <w:rPr>
+          <w:rFonts w:ascii="Arial" w:cs="Arial" w:eastAsia="Arial" w:hAnsi="Arial"/>
+        </w:rPr>
+      </w:pPr>
+      <w:r>
+        <w:rPr>
+          <w:rFonts w:ascii="Arial" w:cs="Arial" w:eastAsia="Arial" w:hAnsi="Arial"/>
+          <w:rtl w:val="0"/>
+        </w:rPr>
+        <w:t xml:space="preserve">Opting for CDZ Solutions offers several advantages:</w:t>
+      </w:r>
+    </w:p>
+    <w:p>
+      <w:pPr>
+        <w:rPr>
+          <w:rFonts w:ascii="Arial" w:cs="Arial" w:eastAsia="Arial" w:hAnsi="Arial"/>
+        </w:rPr>
+      </w:pPr>
+      <w:r>
+        <w:rPr>
+          <w:rtl w:val="0"/>
+        </w:rPr>
+      </w:r>
+    </w:p>
+    <w:p>
+      <w:pPr>
+        <w:rPr>
+          <w:rFonts w:ascii="Arial" w:cs="Arial" w:eastAsia="Arial" w:hAnsi="Arial"/>
+        </w:rPr>
+      </w:pPr>
+      <w:r>
+        <w:rPr>
+          <w:rFonts w:ascii="Arial" w:cs="Arial" w:eastAsia="Arial" w:hAnsi="Arial"/>
+          <w:rtl w:val="0"/>
+        </w:rPr>
+        <w:t xml:space="preserve">Expertise in SaaS and AI: Benefit from our comprehensive experience to avoid common pitfalls and expedite your product's launch.</w:t>
+      </w:r>
+    </w:p>
+    <w:p>
+      <w:pPr>
+        <w:rPr>
+          <w:rFonts w:ascii="Arial" w:cs="Arial" w:eastAsia="Arial" w:hAnsi="Arial"/>
+        </w:rPr>
+      </w:pPr>
+      <w:r>
+        <w:rPr>
+          <w:rFonts w:ascii="Arial" w:cs="Arial" w:eastAsia="Arial" w:hAnsi="Arial"/>
+          <w:rtl w:val="0"/>
+        </w:rPr>
+        <w:t xml:space="preserve">Cost-Effective Development: Our processes are designed to maximize your ROI.</w:t>
+      </w:r>
+    </w:p>
+    <w:p>
+      <w:pPr>
+        <w:rPr>
+          <w:rFonts w:ascii="Arial" w:cs="Arial" w:eastAsia="Arial" w:hAnsi="Arial"/>
+        </w:rPr>
+      </w:pPr>
+      <w:r>
+        <w:rPr>
+          <w:rFonts w:ascii="Arial" w:cs="Arial" w:eastAsia="Arial" w:hAnsi="Arial"/>
+          <w:rtl w:val="0"/>
+        </w:rPr>
+        <w:t xml:space="preserve">Customization: Get solutions precisely tailored to your business needs.</w:t>
+      </w:r>
+    </w:p>
+    <w:p>
+      <w:pPr>
+        <w:rPr>
+          <w:rFonts w:ascii="Arial" w:cs="Arial" w:eastAsia="Arial" w:hAnsi="Arial"/>
+        </w:rPr>
+      </w:pPr>
+      <w:r>
+        <w:rPr>
+          <w:rFonts w:ascii="Arial" w:cs="Arial" w:eastAsia="Arial" w:hAnsi="Arial"/>
+          <w:rtl w:val="0"/>
+        </w:rPr>
+        <w:t xml:space="preserve">Post-Launch Support: We provide ongoing support with updates, maintenance, and scaling strategies.</w:t>
+      </w:r>
+    </w:p>
+    <w:p>
+      <w:pPr>
+        <w:rPr>
           <w:rFonts w:ascii="Arial" w:cs="Arial" w:eastAsia="Arial" w:hAnsi="Arial"/>
           <w:sz w:val="29"/>
           <w:szCs w:val="29"/>
-          <w:rtl w:val="0"/>
-        </w:rPr>
-        <w:t xml:space="preserve">Understanding SaaS:</w:t>
+        </w:rPr>
+      </w:pPr>
+      <w:r>
+        <w:rPr>
+          <w:rtl w:val="0"/>
+        </w:rPr>
+      </w:r>
+    </w:p>
+    <w:p>
+      <w:pPr>
+        <w:pStyle w:val="Heading1"/>
+        <w:rPr>
+          <w:rFonts w:ascii="Arial" w:cs="Arial" w:eastAsia="Arial" w:hAnsi="Arial"/>
+          <w:sz w:val="40"/>
+          <w:szCs w:val="40"/>
+        </w:rPr>
+      </w:pPr>
+      <w:bookmarkStart w:colFirst="0" w:colLast="0" w:name="_heading=h.w0ti3vrzd3w3" w:id="9"/>
+      <w:bookmarkEnd w:id="9"/>
+      <w:r>
+        <w:rPr>
+          <w:rFonts w:ascii="Arial" w:cs="Arial" w:eastAsia="Arial" w:hAnsi="Arial"/>
+          <w:sz w:val="40"/>
+          <w:szCs w:val="40"/>
+          <w:rtl w:val="0"/>
+        </w:rPr>
+        <w:t xml:space="preserve">5. Client Success Stories</w:t>
+      </w:r>
+    </w:p>
+    <w:p>
+      <w:pPr>
+        <w:rPr>
+          <w:rFonts w:ascii="Arial" w:cs="Arial" w:eastAsia="Arial" w:hAnsi="Arial"/>
+        </w:rPr>
+      </w:pPr>
+      <w:r>
+        <w:rPr>
+          <w:rFonts w:ascii="Arial" w:cs="Arial" w:eastAsia="Arial" w:hAnsi="Arial"/>
+          <w:rtl w:val="0"/>
+        </w:rPr>
+        <w:t xml:space="preserve">Read about how our SaaS and AI solutions have transformed businesses in various industries, enhancing operational efficiency and driving growth.</w:t>
       </w:r>
     </w:p>
     <w:p>
@@ -98,938 +915,43 @@
       </w:pPr>
       <w:r>
         <w:rPr>
-          <w:rFonts w:ascii="Arial" w:cs="Arial" w:eastAsia="Arial" w:hAnsi="Arial"/>
-          <w:sz w:val="29"/>
-          <w:szCs w:val="29"/>
-          <w:rtl w:val="0"/>
-        </w:rPr>
-        <w:t xml:space="preserve">Software as a Service (SaaS) provides access to applications hosted on a cloud infrastructure, accessible from any device with internet connectivity. This model eliminates the need for internal infrastructure or software maintenance, shifting the responsibility to specialized agencies like CDZ Solutions. SaaS solutions are ideal for businesses seeking scalable, accessible, and cost-effective software options.</w:t>
-      </w:r>
-    </w:p>
-    <w:p>
-      <w:pPr>
-        <w:rPr>
-          <w:rFonts w:ascii="Arial" w:cs="Arial" w:eastAsia="Arial" w:hAnsi="Arial"/>
-          <w:sz w:val="29"/>
-          <w:szCs w:val="29"/>
-        </w:rPr>
-      </w:pPr>
-      <w:r>
-        <w:rPr>
-          <w:rtl w:val="0"/>
-        </w:rPr>
-      </w:r>
-    </w:p>
-    <w:p>
-      <w:pPr>
-        <w:rPr>
-          <w:rFonts w:ascii="Arial" w:cs="Arial" w:eastAsia="Arial" w:hAnsi="Arial"/>
-          <w:sz w:val="29"/>
-          <w:szCs w:val="29"/>
-        </w:rPr>
-      </w:pPr>
-      <w:r>
-        <w:rPr>
-          <w:rFonts w:ascii="Arial" w:cs="Arial" w:eastAsia="Arial" w:hAnsi="Arial"/>
-          <w:sz w:val="29"/>
-          <w:szCs w:val="29"/>
-          <w:rtl w:val="0"/>
-        </w:rPr>
-        <w:t xml:space="preserve">The Importance of SaaS for Modern Businesses:</w:t>
-      </w:r>
-    </w:p>
-    <w:p>
-      <w:pPr>
-        <w:rPr>
-          <w:rFonts w:ascii="Arial" w:cs="Arial" w:eastAsia="Arial" w:hAnsi="Arial"/>
-          <w:sz w:val="29"/>
-          <w:szCs w:val="29"/>
-        </w:rPr>
-      </w:pPr>
-      <w:r>
-        <w:rPr>
-          <w:rFonts w:ascii="Arial" w:cs="Arial" w:eastAsia="Arial" w:hAnsi="Arial"/>
-          <w:sz w:val="29"/>
-          <w:szCs w:val="29"/>
-          <w:rtl w:val="0"/>
-        </w:rPr>
-        <w:t xml:space="preserve">SaaS solutions offer numerous advantages, from reducing IT costs to enhancing flexibility and scalability. They support remote workforces seamlessly and provide businesses with the latest updates and features without additional charges.</w:t>
-      </w:r>
-    </w:p>
-    <w:p>
-      <w:pPr>
-        <w:rPr>
-          <w:rFonts w:ascii="Arial" w:cs="Arial" w:eastAsia="Arial" w:hAnsi="Arial"/>
-          <w:sz w:val="29"/>
-          <w:szCs w:val="29"/>
-        </w:rPr>
-      </w:pPr>
-      <w:r>
-        <w:rPr>
-          <w:rtl w:val="0"/>
-        </w:rPr>
-      </w:r>
-    </w:p>
-    <w:p>
-      <w:pPr>
-        <w:rPr>
-          <w:rFonts w:ascii="Arial" w:cs="Arial" w:eastAsia="Arial" w:hAnsi="Arial"/>
-          <w:sz w:val="29"/>
-          <w:szCs w:val="29"/>
-        </w:rPr>
-      </w:pPr>
-      <w:r>
-        <w:rPr>
-          <w:rFonts w:ascii="Arial" w:cs="Arial" w:eastAsia="Arial" w:hAnsi="Arial"/>
-          <w:sz w:val="29"/>
-          <w:szCs w:val="29"/>
-          <w:rtl w:val="0"/>
-        </w:rPr>
-        <w:t xml:space="preserve">Why Consider SaaS for Your Business?</w:t>
-      </w:r>
-    </w:p>
-    <w:p>
-      <w:pPr>
-        <w:rPr>
-          <w:rFonts w:ascii="Arial" w:cs="Arial" w:eastAsia="Arial" w:hAnsi="Arial"/>
-          <w:sz w:val="29"/>
-          <w:szCs w:val="29"/>
-        </w:rPr>
-      </w:pPr>
-      <w:r>
-        <w:rPr>
-          <w:rFonts w:ascii="Arial" w:cs="Arial" w:eastAsia="Arial" w:hAnsi="Arial"/>
-          <w:sz w:val="29"/>
-          <w:szCs w:val="29"/>
-          <w:rtl w:val="0"/>
-        </w:rPr>
-        <w:t xml:space="preserve">Cost Efficiency: Significantly lower upfront costs as SaaS eliminates the need for purchasing hardware or licensing software.</w:t>
-      </w:r>
-    </w:p>
-    <w:p>
-      <w:pPr>
-        <w:rPr>
-          <w:rFonts w:ascii="Arial" w:cs="Arial" w:eastAsia="Arial" w:hAnsi="Arial"/>
-          <w:sz w:val="29"/>
-          <w:szCs w:val="29"/>
-        </w:rPr>
-      </w:pPr>
-      <w:r>
-        <w:rPr>
-          <w:rFonts w:ascii="Arial" w:cs="Arial" w:eastAsia="Arial" w:hAnsi="Arial"/>
-          <w:sz w:val="29"/>
-          <w:szCs w:val="29"/>
-          <w:rtl w:val="0"/>
-        </w:rPr>
-        <w:t xml:space="preserve">Scalability: Easy adjustment of your usage plan based on current business needs without the need to purchase additional hardware.</w:t>
-      </w:r>
-    </w:p>
-    <w:p>
-      <w:pPr>
-        <w:rPr>
-          <w:rFonts w:ascii="Arial" w:cs="Arial" w:eastAsia="Arial" w:hAnsi="Arial"/>
-          <w:sz w:val="29"/>
-          <w:szCs w:val="29"/>
-        </w:rPr>
-      </w:pPr>
-      <w:r>
-        <w:rPr>
-          <w:rFonts w:ascii="Arial" w:cs="Arial" w:eastAsia="Arial" w:hAnsi="Arial"/>
-          <w:sz w:val="29"/>
-          <w:szCs w:val="29"/>
-          <w:rtl w:val="0"/>
-        </w:rPr>
-        <w:t xml:space="preserve">Integration and Accessibility: Streamlined integration with other services and accessible from anywhere, promoting efficiency and collaboration.</w:t>
-      </w:r>
-    </w:p>
-    <w:p>
-      <w:pPr>
-        <w:rPr>
-          <w:rFonts w:ascii="Arial" w:cs="Arial" w:eastAsia="Arial" w:hAnsi="Arial"/>
-          <w:sz w:val="29"/>
-          <w:szCs w:val="29"/>
-        </w:rPr>
-      </w:pPr>
-      <w:r>
-        <w:rPr>
-          <w:rFonts w:ascii="Arial" w:cs="Arial" w:eastAsia="Arial" w:hAnsi="Arial"/>
-          <w:sz w:val="29"/>
-          <w:szCs w:val="29"/>
-          <w:rtl w:val="0"/>
-        </w:rPr>
-        <w:t xml:space="preserve">Security and Compliance: SaaS providers manage security, backups, and maintenance, ensuring compliance with the latest regulations and security standards.</w:t>
-      </w:r>
-    </w:p>
-    <w:p>
-      <w:pPr>
-        <w:rPr>
-          <w:rFonts w:ascii="Arial" w:cs="Arial" w:eastAsia="Arial" w:hAnsi="Arial"/>
-          <w:sz w:val="29"/>
-          <w:szCs w:val="29"/>
-        </w:rPr>
-      </w:pPr>
-      <w:r>
-        <w:rPr>
-          <w:rFonts w:ascii="Arial" w:cs="Arial" w:eastAsia="Arial" w:hAnsi="Arial"/>
-          <w:sz w:val="29"/>
-          <w:szCs w:val="29"/>
-          <w:rtl w:val="0"/>
-        </w:rPr>
-        <w:t xml:space="preserve">Throughout this guide, we'll delve into the specific benefits of adopting SaaS for your business, explore our development and scaling processes, and discuss how custom SaaS solutions can be a game-changer for your operational needs. Let’s begin your journey towards digital transformation with CDZ Solutions.</w:t>
-      </w:r>
-    </w:p>
-    <w:p>
-      <w:pPr>
-        <w:rPr>
-          <w:rFonts w:ascii="Arial" w:cs="Arial" w:eastAsia="Arial" w:hAnsi="Arial"/>
-          <w:sz w:val="29"/>
-          <w:szCs w:val="29"/>
-        </w:rPr>
-      </w:pPr>
-      <w:r>
-        <w:rPr>
-          <w:rtl w:val="0"/>
-        </w:rPr>
-      </w:r>
-    </w:p>
-    <w:p>
-      <w:pPr>
-        <w:rPr>
-          <w:rFonts w:ascii="Arial" w:cs="Arial" w:eastAsia="Arial" w:hAnsi="Arial"/>
-          <w:sz w:val="29"/>
-          <w:szCs w:val="29"/>
-        </w:rPr>
-      </w:pPr>
-      <w:r>
-        <w:rPr>
-          <w:rFonts w:ascii="Arial" w:cs="Arial" w:eastAsia="Arial" w:hAnsi="Arial"/>
-          <w:sz w:val="29"/>
-          <w:szCs w:val="29"/>
-          <w:rtl w:val="0"/>
-        </w:rPr>
-        <w:t xml:space="preserve">Section 2: Evaluating Your SaaS Needs</w:t>
-      </w:r>
-    </w:p>
-    <w:p>
-      <w:pPr>
-        <w:rPr>
-          <w:rFonts w:ascii="Arial" w:cs="Arial" w:eastAsia="Arial" w:hAnsi="Arial"/>
-          <w:sz w:val="29"/>
-          <w:szCs w:val="29"/>
-        </w:rPr>
-      </w:pPr>
-      <w:r>
-        <w:rPr>
-          <w:rFonts w:ascii="Arial" w:cs="Arial" w:eastAsia="Arial" w:hAnsi="Arial"/>
-          <w:sz w:val="29"/>
-          <w:szCs w:val="29"/>
-          <w:rtl w:val="0"/>
-        </w:rPr>
-        <w:t xml:space="preserve">Before diving into the world of SaaS development, it's crucial to assess your business's specific needs. Understanding these needs will help determine the most effective SaaS solutions to enhance your operational efficiency and growth. Here’s how you can start:</w:t>
-      </w:r>
-    </w:p>
-    <w:p>
-      <w:pPr>
-        <w:rPr>
-          <w:rFonts w:ascii="Arial" w:cs="Arial" w:eastAsia="Arial" w:hAnsi="Arial"/>
-          <w:sz w:val="29"/>
-          <w:szCs w:val="29"/>
-        </w:rPr>
-      </w:pPr>
-      <w:r>
-        <w:rPr>
-          <w:rtl w:val="0"/>
-        </w:rPr>
-      </w:r>
-    </w:p>
-    <w:p>
-      <w:pPr>
-        <w:rPr>
-          <w:rFonts w:ascii="Arial" w:cs="Arial" w:eastAsia="Arial" w:hAnsi="Arial"/>
-          <w:sz w:val="29"/>
-          <w:szCs w:val="29"/>
-        </w:rPr>
-      </w:pPr>
-      <w:r>
-        <w:rPr>
-          <w:rFonts w:ascii="Arial" w:cs="Arial" w:eastAsia="Arial" w:hAnsi="Arial"/>
-          <w:sz w:val="29"/>
-          <w:szCs w:val="29"/>
-          <w:rtl w:val="0"/>
-        </w:rPr>
-        <w:t xml:space="preserve">Business Process Analysis:</w:t>
-      </w:r>
-    </w:p>
-    <w:p>
-      <w:pPr>
-        <w:rPr>
-          <w:rFonts w:ascii="Arial" w:cs="Arial" w:eastAsia="Arial" w:hAnsi="Arial"/>
-          <w:sz w:val="29"/>
-          <w:szCs w:val="29"/>
-        </w:rPr>
-      </w:pPr>
-      <w:r>
-        <w:rPr>
-          <w:rFonts w:ascii="Arial" w:cs="Arial" w:eastAsia="Arial" w:hAnsi="Arial"/>
-          <w:sz w:val="29"/>
-          <w:szCs w:val="29"/>
-          <w:rtl w:val="0"/>
-        </w:rPr>
-        <w:t xml:space="preserve">Evaluate your current business processes to identify areas that require improvement or automation. Look for repetitive tasks that could be automated, data-heavy processes that could be simplified with a SaaS solution, or customer interactions that could be enhanced.</w:t>
-      </w:r>
-    </w:p>
-    <w:p>
-      <w:pPr>
-        <w:rPr>
-          <w:rFonts w:ascii="Arial" w:cs="Arial" w:eastAsia="Arial" w:hAnsi="Arial"/>
-          <w:sz w:val="29"/>
-          <w:szCs w:val="29"/>
-        </w:rPr>
-      </w:pPr>
-      <w:r>
-        <w:rPr>
-          <w:rtl w:val="0"/>
-        </w:rPr>
-      </w:r>
-    </w:p>
-    <w:p>
-      <w:pPr>
-        <w:rPr>
-          <w:rFonts w:ascii="Arial" w:cs="Arial" w:eastAsia="Arial" w:hAnsi="Arial"/>
-          <w:sz w:val="29"/>
-          <w:szCs w:val="29"/>
-        </w:rPr>
-      </w:pPr>
-      <w:r>
-        <w:rPr>
-          <w:rFonts w:ascii="Arial" w:cs="Arial" w:eastAsia="Arial" w:hAnsi="Arial"/>
-          <w:sz w:val="29"/>
-          <w:szCs w:val="29"/>
-          <w:rtl w:val="0"/>
-        </w:rPr>
-        <w:t xml:space="preserve">IT Infrastructure Assessment:</w:t>
-      </w:r>
-    </w:p>
-    <w:p>
-      <w:pPr>
-        <w:rPr>
-          <w:rFonts w:ascii="Arial" w:cs="Arial" w:eastAsia="Arial" w:hAnsi="Arial"/>
-          <w:sz w:val="29"/>
-          <w:szCs w:val="29"/>
-        </w:rPr>
-      </w:pPr>
-      <w:r>
-        <w:rPr>
-          <w:rFonts w:ascii="Arial" w:cs="Arial" w:eastAsia="Arial" w:hAnsi="Arial"/>
-          <w:sz w:val="29"/>
-          <w:szCs w:val="29"/>
-          <w:rtl w:val="0"/>
-        </w:rPr>
-        <w:t xml:space="preserve">Review your current IT setup to determine if it's capable of integrating with SaaS solutions. Consider cloud compatibility, existing software, and the scalability of your IT infrastructure.</w:t>
-      </w:r>
-    </w:p>
-    <w:p>
-      <w:pPr>
-        <w:rPr>
-          <w:rFonts w:ascii="Arial" w:cs="Arial" w:eastAsia="Arial" w:hAnsi="Arial"/>
-          <w:sz w:val="29"/>
-          <w:szCs w:val="29"/>
-        </w:rPr>
-      </w:pPr>
-      <w:r>
-        <w:rPr>
-          <w:rtl w:val="0"/>
-        </w:rPr>
-      </w:r>
-    </w:p>
-    <w:p>
-      <w:pPr>
-        <w:rPr>
-          <w:rFonts w:ascii="Arial" w:cs="Arial" w:eastAsia="Arial" w:hAnsi="Arial"/>
-          <w:sz w:val="29"/>
-          <w:szCs w:val="29"/>
-        </w:rPr>
-      </w:pPr>
-      <w:r>
-        <w:rPr>
-          <w:rFonts w:ascii="Arial" w:cs="Arial" w:eastAsia="Arial" w:hAnsi="Arial"/>
-          <w:sz w:val="29"/>
-          <w:szCs w:val="29"/>
-          <w:rtl w:val="0"/>
-        </w:rPr>
-        <w:t xml:space="preserve">Security and Compliance Needs:</w:t>
-      </w:r>
-    </w:p>
-    <w:p>
-      <w:pPr>
-        <w:rPr>
-          <w:rFonts w:ascii="Arial" w:cs="Arial" w:eastAsia="Arial" w:hAnsi="Arial"/>
-          <w:sz w:val="29"/>
-          <w:szCs w:val="29"/>
-        </w:rPr>
-      </w:pPr>
-      <w:r>
-        <w:rPr>
-          <w:rFonts w:ascii="Arial" w:cs="Arial" w:eastAsia="Arial" w:hAnsi="Arial"/>
-          <w:sz w:val="29"/>
-          <w:szCs w:val="29"/>
-          <w:rtl w:val="0"/>
-        </w:rPr>
-        <w:t xml:space="preserve">Understand the data security needs of your business and any regulatory compliance requirements that must be met by the SaaS solution.</w:t>
-      </w:r>
-    </w:p>
-    <w:p>
-      <w:pPr>
-        <w:rPr>
-          <w:rFonts w:ascii="Arial" w:cs="Arial" w:eastAsia="Arial" w:hAnsi="Arial"/>
-          <w:sz w:val="29"/>
-          <w:szCs w:val="29"/>
-        </w:rPr>
-      </w:pPr>
-      <w:r>
-        <w:rPr>
-          <w:rtl w:val="0"/>
-        </w:rPr>
-      </w:r>
-    </w:p>
-    <w:p>
-      <w:pPr>
-        <w:rPr>
-          <w:rFonts w:ascii="Arial" w:cs="Arial" w:eastAsia="Arial" w:hAnsi="Arial"/>
-          <w:sz w:val="29"/>
-          <w:szCs w:val="29"/>
-        </w:rPr>
-      </w:pPr>
-      <w:r>
-        <w:rPr>
-          <w:rFonts w:ascii="Arial" w:cs="Arial" w:eastAsia="Arial" w:hAnsi="Arial"/>
-          <w:sz w:val="29"/>
-          <w:szCs w:val="29"/>
-          <w:rtl w:val="0"/>
-        </w:rPr>
-        <w:t xml:space="preserve">Scalability and Flexibility:</w:t>
-      </w:r>
-    </w:p>
-    <w:p>
-      <w:pPr>
-        <w:rPr>
-          <w:rFonts w:ascii="Arial" w:cs="Arial" w:eastAsia="Arial" w:hAnsi="Arial"/>
-          <w:sz w:val="29"/>
-          <w:szCs w:val="29"/>
-        </w:rPr>
-      </w:pPr>
-      <w:r>
-        <w:rPr>
-          <w:rFonts w:ascii="Arial" w:cs="Arial" w:eastAsia="Arial" w:hAnsi="Arial"/>
-          <w:sz w:val="29"/>
-          <w:szCs w:val="29"/>
-          <w:rtl w:val="0"/>
-        </w:rPr>
-        <w:t xml:space="preserve">Consider your business growth projections to ensure that the chosen SaaS solution can scale accordingly. Flexibility in terms of customizability and integration with other tools is crucial.</w:t>
-      </w:r>
-    </w:p>
-    <w:p>
-      <w:pPr>
-        <w:rPr>
-          <w:rFonts w:ascii="Arial" w:cs="Arial" w:eastAsia="Arial" w:hAnsi="Arial"/>
-          <w:sz w:val="29"/>
-          <w:szCs w:val="29"/>
-        </w:rPr>
-      </w:pPr>
-      <w:r>
-        <w:rPr>
-          <w:rtl w:val="0"/>
-        </w:rPr>
-      </w:r>
-    </w:p>
-    <w:p>
-      <w:pPr>
-        <w:rPr>
-          <w:rFonts w:ascii="Arial" w:cs="Arial" w:eastAsia="Arial" w:hAnsi="Arial"/>
-          <w:sz w:val="29"/>
-          <w:szCs w:val="29"/>
-        </w:rPr>
-      </w:pPr>
-      <w:r>
-        <w:rPr>
-          <w:rFonts w:ascii="Arial" w:cs="Arial" w:eastAsia="Arial" w:hAnsi="Arial"/>
-          <w:sz w:val="29"/>
-          <w:szCs w:val="29"/>
-          <w:rtl w:val="0"/>
-        </w:rPr>
-        <w:t xml:space="preserve">By thoroughly evaluating these aspects, you'll be able to identify the type of SaaS solution that best fits your business, ensuring a successful implementation and maximization of your return on investment.</w:t>
-      </w:r>
-    </w:p>
-    <w:p>
-      <w:pPr>
-        <w:rPr>
-          <w:rFonts w:ascii="Arial" w:cs="Arial" w:eastAsia="Arial" w:hAnsi="Arial"/>
-          <w:sz w:val="29"/>
-          <w:szCs w:val="29"/>
-        </w:rPr>
-      </w:pPr>
-      <w:r>
-        <w:rPr>
-          <w:rtl w:val="0"/>
-        </w:rPr>
-      </w:r>
-    </w:p>
-    <w:p>
-      <w:pPr>
-        <w:rPr>
-          <w:rFonts w:ascii="Arial" w:cs="Arial" w:eastAsia="Arial" w:hAnsi="Arial"/>
-          <w:sz w:val="29"/>
-          <w:szCs w:val="29"/>
-        </w:rPr>
-      </w:pPr>
-      <w:r>
-        <w:rPr>
-          <w:rFonts w:ascii="Arial" w:cs="Arial" w:eastAsia="Arial" w:hAnsi="Arial"/>
-          <w:sz w:val="29"/>
-          <w:szCs w:val="29"/>
-          <w:rtl w:val="0"/>
-        </w:rPr>
-        <w:t xml:space="preserve">Section 3: Our SaaS Development Process</w:t>
-      </w:r>
-    </w:p>
-    <w:p>
-      <w:pPr>
-        <w:rPr>
-          <w:rFonts w:ascii="Arial" w:cs="Arial" w:eastAsia="Arial" w:hAnsi="Arial"/>
-          <w:sz w:val="29"/>
-          <w:szCs w:val="29"/>
-        </w:rPr>
-      </w:pPr>
-      <w:r>
-        <w:rPr>
-          <w:rFonts w:ascii="Arial" w:cs="Arial" w:eastAsia="Arial" w:hAnsi="Arial"/>
-          <w:sz w:val="29"/>
-          <w:szCs w:val="29"/>
-          <w:rtl w:val="0"/>
-        </w:rPr>
-        <w:t xml:space="preserve">CDZ Solutions follows a structured development process to ensure your SaaS solution is delivered efficiently and effectively. Here’s what our development cycle involves:</w:t>
-      </w:r>
-    </w:p>
-    <w:p>
-      <w:pPr>
-        <w:rPr>
-          <w:rFonts w:ascii="Arial" w:cs="Arial" w:eastAsia="Arial" w:hAnsi="Arial"/>
-          <w:sz w:val="29"/>
-          <w:szCs w:val="29"/>
-        </w:rPr>
-      </w:pPr>
-      <w:r>
-        <w:rPr>
-          <w:rtl w:val="0"/>
-        </w:rPr>
-      </w:r>
-    </w:p>
-    <w:p>
-      <w:pPr>
-        <w:rPr>
-          <w:rFonts w:ascii="Arial" w:cs="Arial" w:eastAsia="Arial" w:hAnsi="Arial"/>
-          <w:sz w:val="29"/>
-          <w:szCs w:val="29"/>
-        </w:rPr>
-      </w:pPr>
-      <w:r>
-        <w:rPr>
-          <w:rFonts w:ascii="Arial" w:cs="Arial" w:eastAsia="Arial" w:hAnsi="Arial"/>
-          <w:sz w:val="29"/>
-          <w:szCs w:val="29"/>
-          <w:rtl w:val="0"/>
-        </w:rPr>
-        <w:t xml:space="preserve">Step 1: Onboarding</w:t>
-      </w:r>
-    </w:p>
-    <w:p>
-      <w:pPr>
-        <w:rPr>
-          <w:rFonts w:ascii="Arial" w:cs="Arial" w:eastAsia="Arial" w:hAnsi="Arial"/>
-          <w:sz w:val="29"/>
-          <w:szCs w:val="29"/>
-        </w:rPr>
-      </w:pPr>
-      <w:r>
-        <w:rPr>
-          <w:rFonts w:ascii="Arial" w:cs="Arial" w:eastAsia="Arial" w:hAnsi="Arial"/>
-          <w:sz w:val="29"/>
-          <w:szCs w:val="29"/>
-          <w:rtl w:val="0"/>
-        </w:rPr>
-        <w:t xml:space="preserve">We begin by understanding your business goals, target audience, and the unique challenges you face. This phase involves detailed discussions to ensure our solution aligns perfectly with your business objectives.</w:t>
-      </w:r>
-    </w:p>
-    <w:p>
-      <w:pPr>
-        <w:rPr>
-          <w:rFonts w:ascii="Arial" w:cs="Arial" w:eastAsia="Arial" w:hAnsi="Arial"/>
-          <w:sz w:val="29"/>
-          <w:szCs w:val="29"/>
-        </w:rPr>
-      </w:pPr>
-      <w:r>
-        <w:rPr>
-          <w:rtl w:val="0"/>
-        </w:rPr>
-      </w:r>
-    </w:p>
-    <w:p>
-      <w:pPr>
-        <w:rPr>
-          <w:rFonts w:ascii="Arial" w:cs="Arial" w:eastAsia="Arial" w:hAnsi="Arial"/>
-          <w:sz w:val="29"/>
-          <w:szCs w:val="29"/>
-        </w:rPr>
-      </w:pPr>
-      <w:r>
-        <w:rPr>
-          <w:rFonts w:ascii="Arial" w:cs="Arial" w:eastAsia="Arial" w:hAnsi="Arial"/>
-          <w:sz w:val="29"/>
-          <w:szCs w:val="29"/>
-          <w:rtl w:val="0"/>
-        </w:rPr>
-        <w:t xml:space="preserve">Step 2: Vision &amp; Planning</w:t>
-      </w:r>
-    </w:p>
-    <w:p>
-      <w:pPr>
-        <w:rPr>
-          <w:rFonts w:ascii="Arial" w:cs="Arial" w:eastAsia="Arial" w:hAnsi="Arial"/>
-          <w:sz w:val="29"/>
-          <w:szCs w:val="29"/>
-        </w:rPr>
-      </w:pPr>
-      <w:r>
-        <w:rPr>
-          <w:rFonts w:ascii="Arial" w:cs="Arial" w:eastAsia="Arial" w:hAnsi="Arial"/>
-          <w:sz w:val="29"/>
-          <w:szCs w:val="29"/>
-          <w:rtl w:val="0"/>
-        </w:rPr>
-        <w:t xml:space="preserve">Our team crafts a strategic roadmap based on the onboarding outcomes. This includes defining the software's functionality, architecture, and user experience design.</w:t>
-      </w:r>
-    </w:p>
-    <w:p>
-      <w:pPr>
-        <w:rPr>
-          <w:rFonts w:ascii="Arial" w:cs="Arial" w:eastAsia="Arial" w:hAnsi="Arial"/>
-          <w:sz w:val="29"/>
-          <w:szCs w:val="29"/>
-        </w:rPr>
-      </w:pPr>
-      <w:r>
-        <w:rPr>
-          <w:rtl w:val="0"/>
-        </w:rPr>
-      </w:r>
-    </w:p>
-    <w:p>
-      <w:pPr>
-        <w:rPr>
-          <w:rFonts w:ascii="Arial" w:cs="Arial" w:eastAsia="Arial" w:hAnsi="Arial"/>
-          <w:sz w:val="29"/>
-          <w:szCs w:val="29"/>
-        </w:rPr>
-      </w:pPr>
-      <w:r>
-        <w:rPr>
-          <w:rFonts w:ascii="Arial" w:cs="Arial" w:eastAsia="Arial" w:hAnsi="Arial"/>
-          <w:sz w:val="29"/>
-          <w:szCs w:val="29"/>
-          <w:rtl w:val="0"/>
-        </w:rPr>
-        <w:t xml:space="preserve">Step 3: Building</w:t>
-      </w:r>
-    </w:p>
-    <w:p>
-      <w:pPr>
-        <w:rPr>
-          <w:rFonts w:ascii="Arial" w:cs="Arial" w:eastAsia="Arial" w:hAnsi="Arial"/>
-          <w:sz w:val="29"/>
-          <w:szCs w:val="29"/>
-        </w:rPr>
-      </w:pPr>
-      <w:r>
-        <w:rPr>
-          <w:rFonts w:ascii="Arial" w:cs="Arial" w:eastAsia="Arial" w:hAnsi="Arial"/>
-          <w:sz w:val="29"/>
-          <w:szCs w:val="29"/>
-          <w:rtl w:val="0"/>
-        </w:rPr>
-        <w:t xml:space="preserve">We transition from planning to action, developing the front-end and back-end components of your SaaS. This includes building secure and scalable databases, user-friendly interfaces, and robust functionality.</w:t>
-      </w:r>
-    </w:p>
-    <w:p>
-      <w:pPr>
-        <w:rPr>
-          <w:rFonts w:ascii="Arial" w:cs="Arial" w:eastAsia="Arial" w:hAnsi="Arial"/>
-          <w:sz w:val="29"/>
-          <w:szCs w:val="29"/>
-        </w:rPr>
-      </w:pPr>
-      <w:r>
-        <w:rPr>
-          <w:rtl w:val="0"/>
-        </w:rPr>
-      </w:r>
-    </w:p>
-    <w:p>
-      <w:pPr>
-        <w:rPr>
-          <w:rFonts w:ascii="Arial" w:cs="Arial" w:eastAsia="Arial" w:hAnsi="Arial"/>
-          <w:sz w:val="29"/>
-          <w:szCs w:val="29"/>
-        </w:rPr>
-      </w:pPr>
-      <w:r>
-        <w:rPr>
-          <w:rFonts w:ascii="Arial" w:cs="Arial" w:eastAsia="Arial" w:hAnsi="Arial"/>
-          <w:sz w:val="29"/>
-          <w:szCs w:val="29"/>
-          <w:rtl w:val="0"/>
-        </w:rPr>
-        <w:t xml:space="preserve">Step 4: Scaling</w:t>
-      </w:r>
-    </w:p>
-    <w:p>
-      <w:pPr>
-        <w:rPr>
-          <w:rFonts w:ascii="Arial" w:cs="Arial" w:eastAsia="Arial" w:hAnsi="Arial"/>
-          <w:sz w:val="29"/>
-          <w:szCs w:val="29"/>
-        </w:rPr>
-      </w:pPr>
-      <w:r>
-        <w:rPr>
-          <w:rFonts w:ascii="Arial" w:cs="Arial" w:eastAsia="Arial" w:hAnsi="Arial"/>
-          <w:sz w:val="29"/>
-          <w:szCs w:val="29"/>
-          <w:rtl w:val="0"/>
-        </w:rPr>
-        <w:t xml:space="preserve">Post-development, we focus on launching your SaaS product efficiently. We support you with marketing strategies and scalability plans to ensure a successful market entry and continued growth.</w:t>
-      </w:r>
-    </w:p>
-    <w:p>
-      <w:pPr>
-        <w:rPr>
-          <w:rFonts w:ascii="Arial" w:cs="Arial" w:eastAsia="Arial" w:hAnsi="Arial"/>
-          <w:sz w:val="29"/>
-          <w:szCs w:val="29"/>
-        </w:rPr>
-      </w:pPr>
-      <w:r>
-        <w:rPr>
-          <w:rtl w:val="0"/>
-        </w:rPr>
-      </w:r>
-    </w:p>
-    <w:p>
-      <w:pPr>
-        <w:rPr>
-          <w:rFonts w:ascii="Arial" w:cs="Arial" w:eastAsia="Arial" w:hAnsi="Arial"/>
-          <w:sz w:val="29"/>
-          <w:szCs w:val="29"/>
-        </w:rPr>
-      </w:pPr>
-      <w:r>
-        <w:rPr>
-          <w:rFonts w:ascii="Arial" w:cs="Arial" w:eastAsia="Arial" w:hAnsi="Arial"/>
-          <w:sz w:val="29"/>
-          <w:szCs w:val="29"/>
-          <w:rtl w:val="0"/>
-        </w:rPr>
-        <w:t xml:space="preserve">Section 4: Why Choose CDZ Solutions?</w:t>
-      </w:r>
-    </w:p>
-    <w:p>
-      <w:pPr>
-        <w:rPr>
-          <w:rFonts w:ascii="Arial" w:cs="Arial" w:eastAsia="Arial" w:hAnsi="Arial"/>
-          <w:sz w:val="29"/>
-          <w:szCs w:val="29"/>
-        </w:rPr>
-      </w:pPr>
-      <w:r>
-        <w:rPr>
-          <w:rFonts w:ascii="Arial" w:cs="Arial" w:eastAsia="Arial" w:hAnsi="Arial"/>
-          <w:sz w:val="29"/>
-          <w:szCs w:val="29"/>
-          <w:rtl w:val="0"/>
-        </w:rPr>
-        <w:t xml:space="preserve">Opting for CDZ Solutions offers several unique advantages:</w:t>
-      </w:r>
-    </w:p>
-    <w:p>
-      <w:pPr>
-        <w:rPr>
-          <w:rFonts w:ascii="Arial" w:cs="Arial" w:eastAsia="Arial" w:hAnsi="Arial"/>
-          <w:sz w:val="29"/>
-          <w:szCs w:val="29"/>
-        </w:rPr>
-      </w:pPr>
-      <w:r>
-        <w:rPr>
-          <w:rtl w:val="0"/>
-        </w:rPr>
-      </w:r>
-    </w:p>
-    <w:p>
-      <w:pPr>
-        <w:rPr>
-          <w:rFonts w:ascii="Arial" w:cs="Arial" w:eastAsia="Arial" w:hAnsi="Arial"/>
-          <w:sz w:val="29"/>
-          <w:szCs w:val="29"/>
-        </w:rPr>
-      </w:pPr>
-      <w:r>
-        <w:rPr>
-          <w:rFonts w:ascii="Arial" w:cs="Arial" w:eastAsia="Arial" w:hAnsi="Arial"/>
-          <w:sz w:val="29"/>
-          <w:szCs w:val="29"/>
-          <w:rtl w:val="0"/>
-        </w:rPr>
-        <w:t xml:space="preserve">Expertise and Efficiency: Leverage our extensive experience in SaaS development to avoid common pitfalls and accelerate your product launch.</w:t>
-      </w:r>
-    </w:p>
-    <w:p>
-      <w:pPr>
-        <w:rPr>
-          <w:rFonts w:ascii="Arial" w:cs="Arial" w:eastAsia="Arial" w:hAnsi="Arial"/>
-          <w:sz w:val="29"/>
-          <w:szCs w:val="29"/>
-        </w:rPr>
-      </w:pPr>
-      <w:r>
-        <w:rPr>
-          <w:rFonts w:ascii="Arial" w:cs="Arial" w:eastAsia="Arial" w:hAnsi="Arial"/>
-          <w:sz w:val="29"/>
-          <w:szCs w:val="29"/>
-          <w:rtl w:val="0"/>
-        </w:rPr>
-        <w:t xml:space="preserve">Cost-Effective Solutions: Our development process is designed to be as cost-effective as possible, ensuring you get maximum ROI.</w:t>
-      </w:r>
-    </w:p>
-    <w:p>
-      <w:pPr>
-        <w:rPr>
-          <w:rFonts w:ascii="Arial" w:cs="Arial" w:eastAsia="Arial" w:hAnsi="Arial"/>
-          <w:sz w:val="29"/>
-          <w:szCs w:val="29"/>
-        </w:rPr>
-      </w:pPr>
-      <w:r>
-        <w:rPr>
-          <w:rFonts w:ascii="Arial" w:cs="Arial" w:eastAsia="Arial" w:hAnsi="Arial"/>
-          <w:sz w:val="29"/>
-          <w:szCs w:val="29"/>
-          <w:rtl w:val="0"/>
-        </w:rPr>
-        <w:t xml:space="preserve">Customization: We provide fully customized solutions that are tailored to meet the specific needs of your business.</w:t>
-      </w:r>
-    </w:p>
-    <w:p>
-      <w:pPr>
-        <w:rPr>
-          <w:rFonts w:ascii="Arial" w:cs="Arial" w:eastAsia="Arial" w:hAnsi="Arial"/>
-          <w:sz w:val="29"/>
-          <w:szCs w:val="29"/>
-        </w:rPr>
-      </w:pPr>
-      <w:r>
-        <w:rPr>
-          <w:rFonts w:ascii="Arial" w:cs="Arial" w:eastAsia="Arial" w:hAnsi="Arial"/>
-          <w:sz w:val="29"/>
-          <w:szCs w:val="29"/>
-          <w:rtl w:val="0"/>
-        </w:rPr>
-        <w:t xml:space="preserve">Post-Launch Support: We don’t just build your SaaS; we ensure it thrives. Our team supports you with updates, maintenance, and scaling strategies.</w:t>
-      </w:r>
-    </w:p>
-    <w:p>
-      <w:pPr>
-        <w:rPr>
-          <w:rFonts w:ascii="Arial" w:cs="Arial" w:eastAsia="Arial" w:hAnsi="Arial"/>
-          <w:sz w:val="29"/>
-          <w:szCs w:val="29"/>
-        </w:rPr>
-      </w:pPr>
-      <w:r>
-        <w:rPr>
-          <w:rFonts w:ascii="Arial" w:cs="Arial" w:eastAsia="Arial" w:hAnsi="Arial"/>
-          <w:sz w:val="29"/>
-          <w:szCs w:val="29"/>
-          <w:rtl w:val="0"/>
-        </w:rPr>
-        <w:t xml:space="preserve">Section 5: Client Success Stories</w:t>
-      </w:r>
-    </w:p>
-    <w:p>
-      <w:pPr>
-        <w:rPr>
-          <w:rFonts w:ascii="Arial" w:cs="Arial" w:eastAsia="Arial" w:hAnsi="Arial"/>
-          <w:sz w:val="29"/>
-          <w:szCs w:val="29"/>
-        </w:rPr>
-      </w:pPr>
-      <w:r>
-        <w:rPr>
-          <w:rFonts w:ascii="Arial" w:cs="Arial" w:eastAsia="Arial" w:hAnsi="Arial"/>
-          <w:sz w:val="29"/>
-          <w:szCs w:val="29"/>
-          <w:rtl w:val="0"/>
-        </w:rPr>
-        <w:t xml:space="preserve">Discover how our solutions have transformed businesses from various industries. These success stories illustrate the potential of custom SaaS solutions in enhancing operational efficiency and boosting business growth.</w:t>
-      </w:r>
-    </w:p>
-    <w:p>
-      <w:pPr>
-        <w:rPr>
-          <w:rFonts w:ascii="Arial" w:cs="Arial" w:eastAsia="Arial" w:hAnsi="Arial"/>
-          <w:sz w:val="29"/>
-          <w:szCs w:val="29"/>
-        </w:rPr>
-      </w:pPr>
-      <w:r>
-        <w:rPr>
-          <w:rtl w:val="0"/>
-        </w:rPr>
-      </w:r>
-    </w:p>
-    <w:p>
-      <w:pPr>
-        <w:rPr>
-          <w:rFonts w:ascii="Arial" w:cs="Arial" w:eastAsia="Arial" w:hAnsi="Arial"/>
-          <w:sz w:val="29"/>
-          <w:szCs w:val="29"/>
-        </w:rPr>
-      </w:pPr>
-      <w:r>
-        <w:rPr>
-          <w:rFonts w:ascii="Arial" w:cs="Arial" w:eastAsia="Arial" w:hAnsi="Arial"/>
-          <w:sz w:val="29"/>
-          <w:szCs w:val="29"/>
-          <w:rtl w:val="0"/>
-        </w:rPr>
-        <w:t xml:space="preserve">Conclusion</w:t>
-      </w:r>
-    </w:p>
-    <w:p>
-      <w:pPr>
-        <w:rPr>
-          <w:rFonts w:ascii="Arial" w:cs="Arial" w:eastAsia="Arial" w:hAnsi="Arial"/>
-          <w:sz w:val="29"/>
-          <w:szCs w:val="29"/>
-        </w:rPr>
-      </w:pPr>
-      <w:r>
-        <w:rPr>
-          <w:rFonts w:ascii="Arial" w:cs="Arial" w:eastAsia="Arial" w:hAnsi="Arial"/>
-          <w:sz w:val="29"/>
-          <w:szCs w:val="29"/>
-          <w:rtl w:val="0"/>
-        </w:rPr>
-        <w:t xml:space="preserve">CDZ Solutions is dedicated to guiding you through the complexities of SaaS development, ensuring that you harness the full potential of digital solutions. By choosing us, you invest in not only a service provider but a long-term partner dedicated to your success. Let us help you transform your business with cutting-edge SaaS solutions tailored just for you. Embrace the digital revolution and propel your business to new heights with CDZ Solutions.</w:t>
+          <w:rtl w:val="0"/>
+        </w:rPr>
+      </w:r>
+    </w:p>
+    <w:p>
+      <w:pPr>
+        <w:pStyle w:val="Heading1"/>
+        <w:rPr>
+          <w:rFonts w:ascii="Arial" w:cs="Arial" w:eastAsia="Arial" w:hAnsi="Arial"/>
+          <w:sz w:val="40"/>
+          <w:szCs w:val="40"/>
+        </w:rPr>
+      </w:pPr>
+      <w:bookmarkStart w:colFirst="0" w:colLast="0" w:name="_heading=h.7eysniuypaxb" w:id="10"/>
+      <w:bookmarkEnd w:id="10"/>
+      <w:r>
+        <w:rPr>
+          <w:rFonts w:ascii="Arial" w:cs="Arial" w:eastAsia="Arial" w:hAnsi="Arial"/>
+          <w:sz w:val="40"/>
+          <w:szCs w:val="40"/>
+          <w:rtl w:val="0"/>
+        </w:rPr>
+        <w:t xml:space="preserve">6. Conclusion</w:t>
+      </w:r>
+    </w:p>
+    <w:p>
+      <w:pPr>
+        <w:rPr>
+          <w:rFonts w:ascii="Arial" w:cs="Arial" w:eastAsia="Arial" w:hAnsi="Arial"/>
+        </w:rPr>
+      </w:pPr>
+      <w:r>
+        <w:rPr>
+          <w:rFonts w:ascii="Arial" w:cs="Arial" w:eastAsia="Arial" w:hAnsi="Arial"/>
+          <w:rtl w:val="0"/>
+        </w:rPr>
+        <w:t xml:space="preserve">By choosing CDZ Solutions, you invest in a service provider and a partner committed to your long-term success. Let us help you navigate the complexities of digital transformation and propel your business to new heights with customized SaaS and AI solutions. Embrace the future with CDZ Solutions.</w:t>
       </w:r>
     </w:p>
     <w:p>
@@ -1079,8 +1001,7 @@
         <w:ind w:left="0" w:right="0" w:firstLine="0"/>
         <w:jc w:val="left"/>
         <w:rPr>
-          <w:rFonts w:ascii="Helvetica Neue" w:cs="Helvetica Neue" w:eastAsia="Helvetica Neue" w:hAnsi="Helvetica Neue"/>
-          <w:b w:val="0"/>
+          <w:rFonts w:ascii="Arial" w:cs="Arial" w:eastAsia="Arial" w:hAnsi="Arial"/>
           <w:i w:val="0"/>
           <w:smallCaps w:val="0"/>
           <w:strike w:val="0"/>
@@ -1140,7 +1061,347 @@
 </file>
 
 <file path=word/numbering.xml><?xml version="1.0" encoding="utf-8"?>
-<w:numbering xmlns:mc="http://schemas.openxmlformats.org/markup-compatibility/2006" xmlns:o="urn:schemas-microsoft-com:office:office" xmlns:r="http://schemas.openxmlformats.org/officeDocument/2006/relationships" xmlns:m="http://schemas.openxmlformats.org/officeDocument/2006/math" xmlns:v="urn:schemas-microsoft-com:vml" xmlns:wp="http://schemas.openxmlformats.org/drawingml/2006/wordprocessingDrawing" xmlns:w10="urn:schemas-microsoft-com:office:word" xmlns:w="http://schemas.openxmlformats.org/wordprocessingml/2006/main" xmlns:wne="http://schemas.microsoft.com/office/word/2006/wordml" xmlns:sl="http://schemas.openxmlformats.org/schemaLibrary/2006/main" xmlns:a="http://schemas.openxmlformats.org/drawingml/2006/main" xmlns:pic="http://schemas.openxmlformats.org/drawingml/2006/picture" xmlns:c="http://schemas.openxmlformats.org/drawingml/2006/chart" xmlns:lc="http://schemas.openxmlformats.org/drawingml/2006/lockedCanvas" xmlns:dgm="http://schemas.openxmlformats.org/drawingml/2006/diagram" xmlns:wps="http://schemas.microsoft.com/office/word/2010/wordprocessingShape" xmlns:wpg="http://schemas.microsoft.com/office/word/2010/wordprocessingGroup" xmlns:w14="http://schemas.microsoft.com/office/word/2010/wordml" xmlns:w15="http://schemas.microsoft.com/office/word/2012/wordml"/>
+<w:numbering xmlns:mc="http://schemas.openxmlformats.org/markup-compatibility/2006" xmlns:o="urn:schemas-microsoft-com:office:office" xmlns:r="http://schemas.openxmlformats.org/officeDocument/2006/relationships" xmlns:m="http://schemas.openxmlformats.org/officeDocument/2006/math" xmlns:v="urn:schemas-microsoft-com:vml" xmlns:wp="http://schemas.openxmlformats.org/drawingml/2006/wordprocessingDrawing" xmlns:w10="urn:schemas-microsoft-com:office:word" xmlns:w="http://schemas.openxmlformats.org/wordprocessingml/2006/main" xmlns:wne="http://schemas.microsoft.com/office/word/2006/wordml" xmlns:sl="http://schemas.openxmlformats.org/schemaLibrary/2006/main" xmlns:a="http://schemas.openxmlformats.org/drawingml/2006/main" xmlns:pic="http://schemas.openxmlformats.org/drawingml/2006/picture" xmlns:c="http://schemas.openxmlformats.org/drawingml/2006/chart" xmlns:lc="http://schemas.openxmlformats.org/drawingml/2006/lockedCanvas" xmlns:dgm="http://schemas.openxmlformats.org/drawingml/2006/diagram" xmlns:wps="http://schemas.microsoft.com/office/word/2010/wordprocessingShape" xmlns:wpg="http://schemas.microsoft.com/office/word/2010/wordprocessingGroup" xmlns:w14="http://schemas.microsoft.com/office/word/2010/wordml" xmlns:w15="http://schemas.microsoft.com/office/word/2012/wordml">
+  <w:abstractNum w:abstractNumId="1">
+    <w:lvl w:ilvl="0">
+      <w:start w:val="1"/>
+      <w:numFmt w:val="bullet"/>
+      <w:lvlText w:val="●"/>
+      <w:lvlJc w:val="left"/>
+      <w:pPr>
+        <w:ind w:left="720" w:hanging="360"/>
+      </w:pPr>
+      <w:rPr>
+        <w:u w:val="none"/>
+      </w:rPr>
+    </w:lvl>
+    <w:lvl w:ilvl="1">
+      <w:start w:val="1"/>
+      <w:numFmt w:val="bullet"/>
+      <w:lvlText w:val="○"/>
+      <w:lvlJc w:val="left"/>
+      <w:pPr>
+        <w:ind w:left="1440" w:hanging="360"/>
+      </w:pPr>
+      <w:rPr>
+        <w:u w:val="none"/>
+      </w:rPr>
+    </w:lvl>
+    <w:lvl w:ilvl="2">
+      <w:start w:val="1"/>
+      <w:numFmt w:val="bullet"/>
+      <w:lvlText w:val="■"/>
+      <w:lvlJc w:val="left"/>
+      <w:pPr>
+        <w:ind w:left="2160" w:hanging="360"/>
+      </w:pPr>
+      <w:rPr>
+        <w:u w:val="none"/>
+      </w:rPr>
+    </w:lvl>
+    <w:lvl w:ilvl="3">
+      <w:start w:val="1"/>
+      <w:numFmt w:val="bullet"/>
+      <w:lvlText w:val="●"/>
+      <w:lvlJc w:val="left"/>
+      <w:pPr>
+        <w:ind w:left="2880" w:hanging="360"/>
+      </w:pPr>
+      <w:rPr>
+        <w:u w:val="none"/>
+      </w:rPr>
+    </w:lvl>
+    <w:lvl w:ilvl="4">
+      <w:start w:val="1"/>
+      <w:numFmt w:val="bullet"/>
+      <w:lvlText w:val="○"/>
+      <w:lvlJc w:val="left"/>
+      <w:pPr>
+        <w:ind w:left="3600" w:hanging="360"/>
+      </w:pPr>
+      <w:rPr>
+        <w:u w:val="none"/>
+      </w:rPr>
+    </w:lvl>
+    <w:lvl w:ilvl="5">
+      <w:start w:val="1"/>
+      <w:numFmt w:val="bullet"/>
+      <w:lvlText w:val="■"/>
+      <w:lvlJc w:val="left"/>
+      <w:pPr>
+        <w:ind w:left="4320" w:hanging="360"/>
+      </w:pPr>
+      <w:rPr>
+        <w:u w:val="none"/>
+      </w:rPr>
+    </w:lvl>
+    <w:lvl w:ilvl="6">
+      <w:start w:val="1"/>
+      <w:numFmt w:val="bullet"/>
+      <w:lvlText w:val="●"/>
+      <w:lvlJc w:val="left"/>
+      <w:pPr>
+        <w:ind w:left="5040" w:hanging="360"/>
+      </w:pPr>
+      <w:rPr>
+        <w:u w:val="none"/>
+      </w:rPr>
+    </w:lvl>
+    <w:lvl w:ilvl="7">
+      <w:start w:val="1"/>
+      <w:numFmt w:val="bullet"/>
+      <w:lvlText w:val="○"/>
+      <w:lvlJc w:val="left"/>
+      <w:pPr>
+        <w:ind w:left="5760" w:hanging="360"/>
+      </w:pPr>
+      <w:rPr>
+        <w:u w:val="none"/>
+      </w:rPr>
+    </w:lvl>
+    <w:lvl w:ilvl="8">
+      <w:start w:val="1"/>
+      <w:numFmt w:val="bullet"/>
+      <w:lvlText w:val="■"/>
+      <w:lvlJc w:val="left"/>
+      <w:pPr>
+        <w:ind w:left="6480" w:hanging="360"/>
+      </w:pPr>
+      <w:rPr>
+        <w:u w:val="none"/>
+      </w:rPr>
+    </w:lvl>
+  </w:abstractNum>
+  <w:abstractNum w:abstractNumId="2">
+    <w:lvl w:ilvl="0">
+      <w:start w:val="1"/>
+      <w:numFmt w:val="bullet"/>
+      <w:lvlText w:val="●"/>
+      <w:lvlJc w:val="left"/>
+      <w:pPr>
+        <w:ind w:left="720" w:hanging="360"/>
+      </w:pPr>
+      <w:rPr>
+        <w:u w:val="none"/>
+      </w:rPr>
+    </w:lvl>
+    <w:lvl w:ilvl="1">
+      <w:start w:val="1"/>
+      <w:numFmt w:val="bullet"/>
+      <w:lvlText w:val="○"/>
+      <w:lvlJc w:val="left"/>
+      <w:pPr>
+        <w:ind w:left="1440" w:hanging="360"/>
+      </w:pPr>
+      <w:rPr>
+        <w:u w:val="none"/>
+      </w:rPr>
+    </w:lvl>
+    <w:lvl w:ilvl="2">
+      <w:start w:val="1"/>
+      <w:numFmt w:val="bullet"/>
+      <w:lvlText w:val="■"/>
+      <w:lvlJc w:val="left"/>
+      <w:pPr>
+        <w:ind w:left="2160" w:hanging="360"/>
+      </w:pPr>
+      <w:rPr>
+        <w:u w:val="none"/>
+      </w:rPr>
+    </w:lvl>
+    <w:lvl w:ilvl="3">
+      <w:start w:val="1"/>
+      <w:numFmt w:val="bullet"/>
+      <w:lvlText w:val="●"/>
+      <w:lvlJc w:val="left"/>
+      <w:pPr>
+        <w:ind w:left="2880" w:hanging="360"/>
+      </w:pPr>
+      <w:rPr>
+        <w:u w:val="none"/>
+      </w:rPr>
+    </w:lvl>
+    <w:lvl w:ilvl="4">
+      <w:start w:val="1"/>
+      <w:numFmt w:val="bullet"/>
+      <w:lvlText w:val="○"/>
+      <w:lvlJc w:val="left"/>
+      <w:pPr>
+        <w:ind w:left="3600" w:hanging="360"/>
+      </w:pPr>
+      <w:rPr>
+        <w:u w:val="none"/>
+      </w:rPr>
+    </w:lvl>
+    <w:lvl w:ilvl="5">
+      <w:start w:val="1"/>
+      <w:numFmt w:val="bullet"/>
+      <w:lvlText w:val="■"/>
+      <w:lvlJc w:val="left"/>
+      <w:pPr>
+        <w:ind w:left="4320" w:hanging="360"/>
+      </w:pPr>
+      <w:rPr>
+        <w:u w:val="none"/>
+      </w:rPr>
+    </w:lvl>
+    <w:lvl w:ilvl="6">
+      <w:start w:val="1"/>
+      <w:numFmt w:val="bullet"/>
+      <w:lvlText w:val="●"/>
+      <w:lvlJc w:val="left"/>
+      <w:pPr>
+        <w:ind w:left="5040" w:hanging="360"/>
+      </w:pPr>
+      <w:rPr>
+        <w:u w:val="none"/>
+      </w:rPr>
+    </w:lvl>
+    <w:lvl w:ilvl="7">
+      <w:start w:val="1"/>
+      <w:numFmt w:val="bullet"/>
+      <w:lvlText w:val="○"/>
+      <w:lvlJc w:val="left"/>
+      <w:pPr>
+        <w:ind w:left="5760" w:hanging="360"/>
+      </w:pPr>
+      <w:rPr>
+        <w:u w:val="none"/>
+      </w:rPr>
+    </w:lvl>
+    <w:lvl w:ilvl="8">
+      <w:start w:val="1"/>
+      <w:numFmt w:val="bullet"/>
+      <w:lvlText w:val="■"/>
+      <w:lvlJc w:val="left"/>
+      <w:pPr>
+        <w:ind w:left="6480" w:hanging="360"/>
+      </w:pPr>
+      <w:rPr>
+        <w:u w:val="none"/>
+      </w:rPr>
+    </w:lvl>
+  </w:abstractNum>
+  <w:abstractNum w:abstractNumId="3">
+    <w:lvl w:ilvl="0">
+      <w:start w:val="1"/>
+      <w:numFmt w:val="bullet"/>
+      <w:lvlText w:val="●"/>
+      <w:lvlJc w:val="left"/>
+      <w:pPr>
+        <w:ind w:left="720" w:hanging="360"/>
+      </w:pPr>
+      <w:rPr>
+        <w:u w:val="none"/>
+      </w:rPr>
+    </w:lvl>
+    <w:lvl w:ilvl="1">
+      <w:start w:val="1"/>
+      <w:numFmt w:val="bullet"/>
+      <w:lvlText w:val="○"/>
+      <w:lvlJc w:val="left"/>
+      <w:pPr>
+        <w:ind w:left="1440" w:hanging="360"/>
+      </w:pPr>
+      <w:rPr>
+        <w:u w:val="none"/>
+      </w:rPr>
+    </w:lvl>
+    <w:lvl w:ilvl="2">
+      <w:start w:val="1"/>
+      <w:numFmt w:val="bullet"/>
+      <w:lvlText w:val="■"/>
+      <w:lvlJc w:val="left"/>
+      <w:pPr>
+        <w:ind w:left="2160" w:hanging="360"/>
+      </w:pPr>
+      <w:rPr>
+        <w:u w:val="none"/>
+      </w:rPr>
+    </w:lvl>
+    <w:lvl w:ilvl="3">
+      <w:start w:val="1"/>
+      <w:numFmt w:val="bullet"/>
+      <w:lvlText w:val="●"/>
+      <w:lvlJc w:val="left"/>
+      <w:pPr>
+        <w:ind w:left="2880" w:hanging="360"/>
+      </w:pPr>
+      <w:rPr>
+        <w:u w:val="none"/>
+      </w:rPr>
+    </w:lvl>
+    <w:lvl w:ilvl="4">
+      <w:start w:val="1"/>
+      <w:numFmt w:val="bullet"/>
+      <w:lvlText w:val="○"/>
+      <w:lvlJc w:val="left"/>
+      <w:pPr>
+        <w:ind w:left="3600" w:hanging="360"/>
+      </w:pPr>
+      <w:rPr>
+        <w:u w:val="none"/>
+      </w:rPr>
+    </w:lvl>
+    <w:lvl w:ilvl="5">
+      <w:start w:val="1"/>
+      <w:numFmt w:val="bullet"/>
+      <w:lvlText w:val="■"/>
+      <w:lvlJc w:val="left"/>
+      <w:pPr>
+        <w:ind w:left="4320" w:hanging="360"/>
+      </w:pPr>
+      <w:rPr>
+        <w:u w:val="none"/>
+      </w:rPr>
+    </w:lvl>
+    <w:lvl w:ilvl="6">
+      <w:start w:val="1"/>
+      <w:numFmt w:val="bullet"/>
+      <w:lvlText w:val="●"/>
+      <w:lvlJc w:val="left"/>
+      <w:pPr>
+        <w:ind w:left="5040" w:hanging="360"/>
+      </w:pPr>
+      <w:rPr>
+        <w:u w:val="none"/>
+      </w:rPr>
+    </w:lvl>
+    <w:lvl w:ilvl="7">
+      <w:start w:val="1"/>
+      <w:numFmt w:val="bullet"/>
+      <w:lvlText w:val="○"/>
+      <w:lvlJc w:val="left"/>
+      <w:pPr>
+        <w:ind w:left="5760" w:hanging="360"/>
+      </w:pPr>
+      <w:rPr>
+        <w:u w:val="none"/>
+      </w:rPr>
+    </w:lvl>
+    <w:lvl w:ilvl="8">
+      <w:start w:val="1"/>
+      <w:numFmt w:val="bullet"/>
+      <w:lvlText w:val="■"/>
+      <w:lvlJc w:val="left"/>
+      <w:pPr>
+        <w:ind w:left="6480" w:hanging="360"/>
+      </w:pPr>
+      <w:rPr>
+        <w:u w:val="none"/>
+      </w:rPr>
+    </w:lvl>
+  </w:abstractNum>
+  <w:num w:numId="1">
+    <w:abstractNumId w:val="1"/>
+  </w:num>
+  <w:num w:numId="2">
+    <w:abstractNumId w:val="2"/>
+  </w:num>
+  <w:num w:numId="3">
+    <w:abstractNumId w:val="3"/>
+  </w:num>
+</w:numbering>
 </file>
 
 <file path=word/styles.xml><?xml version="1.0" encoding="utf-8"?>
@@ -2477,7 +2738,7 @@
 
 <file path=customXML/item1.xml><?xml version="1.0" encoding="utf-8"?>
 <go:gDocsCustomXmlDataStorage xmlns:go="http://customooxmlschemas.google.com/" xmlns:r="http://schemas.openxmlformats.org/officeDocument/2006/relationships" uri="GoogleDocsCustomDataVersion2">
-  <go:docsCustomData xmlns:go="http://customooxmlschemas.google.com/" roundtripDataSignature="AMtx7miaIgOeNWUKPH1hkKc+gFzDR9V4AA==">CgMxLjA4AHIhMW5IbWQ1QXlhdW5zZ0N1c3ZRcmhFaFgydmlEQlpRaFJu</go:docsCustomData>
+  <go:docsCustomData xmlns:go="http://customooxmlschemas.google.com/" roundtripDataSignature="AMtx7mh5Hr6+RGYOR3AZ2no1Ve48vgDkgg==">CgMxLjAyDmgubjF6cjV3bWVnc2oxMg5oLmRiZjZvZG5vZ3I2YTIOaC5yaXVncmdmZmwyaGEyDmguNXMwazZhZHk0Z3Y1Mg5oLm85OWhyeDZmb3p4ZTIOaC56Y29jaWQzdWMzc3UyDmgucXU0MDI2NHNocjMwMg5oLjM5cXJ6eXlybzIwbTIOaC41bnE1Y29pN2txbmUyDmgudzB0aTN2cnpkM3czMg5oLjdleXNuaXV5cGF4YjgAciExbkhtZDVBeWF1bnNnQ3VzdlFyaEVoWDJ2aURCWlFoUm4=</go:docsCustomData>
 </go:gDocsCustomXmlDataStorage>
 </file>
 

</xml_diff>